<commit_message>
Added introduction (Yet to be revised)
</commit_message>
<xml_diff>
--- a/Final Year Project.docx
+++ b/Final Year Project.docx
@@ -773,7 +773,7 @@
     </w:p>
     <w:sdt>
       <w:sdtPr>
-        <w:id w:val="1900411357"/>
+        <w:id w:val="2058151633"/>
         <w:docPartObj>
           <w:docPartGallery w:val="Table of Contents"/>
           <w:docPartUnique/>
@@ -799,7 +799,7 @@
           <w:r>
             <w:fldChar w:fldCharType="separate"/>
           </w:r>
-          <w:hyperlink w:anchor="_Toc807048152">
+          <w:hyperlink w:anchor="_Toc638500692">
             <w:r>
               <w:rPr>
                 <w:rStyle w:val="Hyperlink"/>
@@ -813,7 +813,7 @@
               <w:fldChar w:fldCharType="begin"/>
             </w:r>
             <w:r>
-              <w:instrText xml:space="preserve">PAGEREF _Toc807048152 \h</w:instrText>
+              <w:instrText xml:space="preserve">PAGEREF _Toc638500692 \h</w:instrText>
             </w:r>
             <w:r>
               <w:fldChar w:fldCharType="separate"/>
@@ -839,7 +839,7 @@
               <w:rStyle w:val="Hyperlink"/>
             </w:rPr>
           </w:pPr>
-          <w:hyperlink w:anchor="_Toc2001126485">
+          <w:hyperlink w:anchor="_Toc677884648">
             <w:r>
               <w:rPr>
                 <w:rStyle w:val="Hyperlink"/>
@@ -853,7 +853,7 @@
               <w:fldChar w:fldCharType="begin"/>
             </w:r>
             <w:r>
-              <w:instrText xml:space="preserve">PAGEREF _Toc2001126485 \h</w:instrText>
+              <w:instrText xml:space="preserve">PAGEREF _Toc677884648 \h</w:instrText>
             </w:r>
             <w:r>
               <w:fldChar w:fldCharType="separate"/>
@@ -879,12 +879,12 @@
               <w:rStyle w:val="Hyperlink"/>
             </w:rPr>
           </w:pPr>
-          <w:hyperlink w:anchor="_Toc1875309320">
+          <w:hyperlink w:anchor="_Toc1543822531">
             <w:r>
               <w:rPr>
                 <w:rStyle w:val="Hyperlink"/>
               </w:rPr>
-              <w:t>RESEARCH REPORT</w:t>
+              <w:t>RESEARCH PROPOSAL</w:t>
             </w:r>
             <w:r>
               <w:tab/>
@@ -893,47 +893,7 @@
               <w:fldChar w:fldCharType="begin"/>
             </w:r>
             <w:r>
-              <w:instrText xml:space="preserve">PAGEREF _Toc1875309320 \h</w:instrText>
-            </w:r>
-            <w:r>
-              <w:fldChar w:fldCharType="separate"/>
-            </w:r>
-            <w:r>
-              <w:rPr>
-                <w:rStyle w:val="Hyperlink"/>
-              </w:rPr>
-              <w:t>3</w:t>
-            </w:r>
-            <w:r>
-              <w:fldChar w:fldCharType="end"/>
-            </w:r>
-          </w:hyperlink>
-        </w:p>
-        <w:p>
-          <w:pPr>
-            <w:pStyle w:val="TOC2"/>
-            <w:tabs>
-              <w:tab w:val="right" w:leader="dot" w:pos="9015"/>
-            </w:tabs>
-            <w:rPr>
-              <w:rStyle w:val="Hyperlink"/>
-            </w:rPr>
-          </w:pPr>
-          <w:hyperlink w:anchor="_Toc25118673">
-            <w:r>
-              <w:rPr>
-                <w:rStyle w:val="Hyperlink"/>
-              </w:rPr>
-              <w:t>Abstract</w:t>
-            </w:r>
-            <w:r>
-              <w:tab/>
-            </w:r>
-            <w:r>
-              <w:fldChar w:fldCharType="begin"/>
-            </w:r>
-            <w:r>
-              <w:instrText xml:space="preserve">PAGEREF _Toc25118673 \h</w:instrText>
+              <w:instrText xml:space="preserve">PAGEREF _Toc1543822531 \h</w:instrText>
             </w:r>
             <w:r>
               <w:fldChar w:fldCharType="separate"/>
@@ -959,12 +919,12 @@
               <w:rStyle w:val="Hyperlink"/>
             </w:rPr>
           </w:pPr>
-          <w:hyperlink w:anchor="_Toc401142181">
+          <w:hyperlink w:anchor="_Toc629664622">
             <w:r>
               <w:rPr>
                 <w:rStyle w:val="Hyperlink"/>
               </w:rPr>
-              <w:t>1.1. Introduction</w:t>
+              <w:t>Abstract</w:t>
             </w:r>
             <w:r>
               <w:tab/>
@@ -973,7 +933,7 @@
               <w:fldChar w:fldCharType="begin"/>
             </w:r>
             <w:r>
-              <w:instrText xml:space="preserve">PAGEREF _Toc401142181 \h</w:instrText>
+              <w:instrText xml:space="preserve">PAGEREF _Toc629664622 \h</w:instrText>
             </w:r>
             <w:r>
               <w:fldChar w:fldCharType="separate"/>
@@ -999,12 +959,12 @@
               <w:rStyle w:val="Hyperlink"/>
             </w:rPr>
           </w:pPr>
-          <w:hyperlink w:anchor="_Toc712966704">
+          <w:hyperlink w:anchor="_Toc1698763708">
             <w:r>
               <w:rPr>
                 <w:rStyle w:val="Hyperlink"/>
               </w:rPr>
-              <w:t>1.2. Background</w:t>
+              <w:t>1.1. Introduction</w:t>
             </w:r>
             <w:r>
               <w:tab/>
@@ -1013,7 +973,7 @@
               <w:fldChar w:fldCharType="begin"/>
             </w:r>
             <w:r>
-              <w:instrText xml:space="preserve">PAGEREF _Toc712966704 \h</w:instrText>
+              <w:instrText xml:space="preserve">PAGEREF _Toc1698763708 \h</w:instrText>
             </w:r>
             <w:r>
               <w:fldChar w:fldCharType="separate"/>
@@ -1039,12 +999,12 @@
               <w:rStyle w:val="Hyperlink"/>
             </w:rPr>
           </w:pPr>
-          <w:hyperlink w:anchor="_Toc705827089">
+          <w:hyperlink w:anchor="_Toc749919893">
             <w:r>
               <w:rPr>
                 <w:rStyle w:val="Hyperlink"/>
               </w:rPr>
-              <w:t>1.3. Problem Statement</w:t>
+              <w:t>1.2. Background</w:t>
             </w:r>
             <w:r>
               <w:tab/>
@@ -1053,127 +1013,7 @@
               <w:fldChar w:fldCharType="begin"/>
             </w:r>
             <w:r>
-              <w:instrText xml:space="preserve">PAGEREF _Toc705827089 \h</w:instrText>
-            </w:r>
-            <w:r>
-              <w:fldChar w:fldCharType="separate"/>
-            </w:r>
-            <w:r>
-              <w:rPr>
-                <w:rStyle w:val="Hyperlink"/>
-              </w:rPr>
-              <w:t>4</w:t>
-            </w:r>
-            <w:r>
-              <w:fldChar w:fldCharType="end"/>
-            </w:r>
-          </w:hyperlink>
-        </w:p>
-        <w:p>
-          <w:pPr>
-            <w:pStyle w:val="TOC2"/>
-            <w:tabs>
-              <w:tab w:val="right" w:leader="dot" w:pos="9015"/>
-            </w:tabs>
-            <w:rPr>
-              <w:rStyle w:val="Hyperlink"/>
-            </w:rPr>
-          </w:pPr>
-          <w:hyperlink w:anchor="_Toc2074980912">
-            <w:r>
-              <w:rPr>
-                <w:rStyle w:val="Hyperlink"/>
-              </w:rPr>
-              <w:t>1.4. Aims and Objectives</w:t>
-            </w:r>
-            <w:r>
-              <w:tab/>
-            </w:r>
-            <w:r>
-              <w:fldChar w:fldCharType="begin"/>
-            </w:r>
-            <w:r>
-              <w:instrText xml:space="preserve">PAGEREF _Toc2074980912 \h</w:instrText>
-            </w:r>
-            <w:r>
-              <w:fldChar w:fldCharType="separate"/>
-            </w:r>
-            <w:r>
-              <w:rPr>
-                <w:rStyle w:val="Hyperlink"/>
-              </w:rPr>
-              <w:t>5</w:t>
-            </w:r>
-            <w:r>
-              <w:fldChar w:fldCharType="end"/>
-            </w:r>
-          </w:hyperlink>
-        </w:p>
-        <w:p>
-          <w:pPr>
-            <w:pStyle w:val="TOC3"/>
-            <w:tabs>
-              <w:tab w:val="right" w:leader="dot" w:pos="9015"/>
-            </w:tabs>
-            <w:rPr>
-              <w:rStyle w:val="Hyperlink"/>
-            </w:rPr>
-          </w:pPr>
-          <w:hyperlink w:anchor="_Toc176514623">
-            <w:r>
-              <w:rPr>
-                <w:rStyle w:val="Hyperlink"/>
-              </w:rPr>
-              <w:t>1.4.1. Aim</w:t>
-            </w:r>
-            <w:r>
-              <w:tab/>
-            </w:r>
-            <w:r>
-              <w:fldChar w:fldCharType="begin"/>
-            </w:r>
-            <w:r>
-              <w:instrText xml:space="preserve">PAGEREF _Toc176514623 \h</w:instrText>
-            </w:r>
-            <w:r>
-              <w:fldChar w:fldCharType="separate"/>
-            </w:r>
-            <w:r>
-              <w:rPr>
-                <w:rStyle w:val="Hyperlink"/>
-              </w:rPr>
-              <w:t>5</w:t>
-            </w:r>
-            <w:r>
-              <w:fldChar w:fldCharType="end"/>
-            </w:r>
-          </w:hyperlink>
-        </w:p>
-        <w:p>
-          <w:pPr>
-            <w:pStyle w:val="TOC3"/>
-            <w:tabs>
-              <w:tab w:val="right" w:leader="dot" w:pos="9015"/>
-            </w:tabs>
-            <w:rPr>
-              <w:rStyle w:val="Hyperlink"/>
-            </w:rPr>
-          </w:pPr>
-          <w:hyperlink w:anchor="_Toc260699789">
-            <w:r>
-              <w:rPr>
-                <w:rStyle w:val="Hyperlink"/>
-              </w:rPr>
-              <w:t>1.4.2. Objectives</w:t>
-            </w:r>
-            <w:r>
-              <w:tab/>
-            </w:r>
-            <w:r>
-              <w:fldChar w:fldCharType="begin"/>
-            </w:r>
-            <w:r>
-              <w:instrText xml:space="preserve">PAGEREF _Toc260699789 \h</w:instrText>
+              <w:instrText xml:space="preserve">PAGEREF _Toc749919893 \h</w:instrText>
             </w:r>
             <w:r>
               <w:fldChar w:fldCharType="separate"/>
@@ -1199,12 +1039,12 @@
               <w:rStyle w:val="Hyperlink"/>
             </w:rPr>
           </w:pPr>
-          <w:hyperlink w:anchor="_Toc1200770180">
+          <w:hyperlink w:anchor="_Toc1810032578">
             <w:r>
               <w:rPr>
                 <w:rStyle w:val="Hyperlink"/>
               </w:rPr>
-              <w:t>1.5. Research Questions</w:t>
+              <w:t>1.3. Problem Statement</w:t>
             </w:r>
             <w:r>
               <w:tab/>
@@ -1213,7 +1053,127 @@
               <w:fldChar w:fldCharType="begin"/>
             </w:r>
             <w:r>
-              <w:instrText xml:space="preserve">PAGEREF _Toc1200770180 \h</w:instrText>
+              <w:instrText xml:space="preserve">PAGEREF _Toc1810032578 \h</w:instrText>
+            </w:r>
+            <w:r>
+              <w:fldChar w:fldCharType="separate"/>
+            </w:r>
+            <w:r>
+              <w:rPr>
+                <w:rStyle w:val="Hyperlink"/>
+              </w:rPr>
+              <w:t>5</w:t>
+            </w:r>
+            <w:r>
+              <w:fldChar w:fldCharType="end"/>
+            </w:r>
+          </w:hyperlink>
+        </w:p>
+        <w:p>
+          <w:pPr>
+            <w:pStyle w:val="TOC2"/>
+            <w:tabs>
+              <w:tab w:val="right" w:leader="dot" w:pos="9015"/>
+            </w:tabs>
+            <w:rPr>
+              <w:rStyle w:val="Hyperlink"/>
+            </w:rPr>
+          </w:pPr>
+          <w:hyperlink w:anchor="_Toc1663490280">
+            <w:r>
+              <w:rPr>
+                <w:rStyle w:val="Hyperlink"/>
+              </w:rPr>
+              <w:t>1.4. Aims and Objectives</w:t>
+            </w:r>
+            <w:r>
+              <w:tab/>
+            </w:r>
+            <w:r>
+              <w:fldChar w:fldCharType="begin"/>
+            </w:r>
+            <w:r>
+              <w:instrText xml:space="preserve">PAGEREF _Toc1663490280 \h</w:instrText>
+            </w:r>
+            <w:r>
+              <w:fldChar w:fldCharType="separate"/>
+            </w:r>
+            <w:r>
+              <w:rPr>
+                <w:rStyle w:val="Hyperlink"/>
+              </w:rPr>
+              <w:t>6</w:t>
+            </w:r>
+            <w:r>
+              <w:fldChar w:fldCharType="end"/>
+            </w:r>
+          </w:hyperlink>
+        </w:p>
+        <w:p>
+          <w:pPr>
+            <w:pStyle w:val="TOC3"/>
+            <w:tabs>
+              <w:tab w:val="right" w:leader="dot" w:pos="9015"/>
+            </w:tabs>
+            <w:rPr>
+              <w:rStyle w:val="Hyperlink"/>
+            </w:rPr>
+          </w:pPr>
+          <w:hyperlink w:anchor="_Toc1522082792">
+            <w:r>
+              <w:rPr>
+                <w:rStyle w:val="Hyperlink"/>
+              </w:rPr>
+              <w:t>1.4.1. Aim</w:t>
+            </w:r>
+            <w:r>
+              <w:tab/>
+            </w:r>
+            <w:r>
+              <w:fldChar w:fldCharType="begin"/>
+            </w:r>
+            <w:r>
+              <w:instrText xml:space="preserve">PAGEREF _Toc1522082792 \h</w:instrText>
+            </w:r>
+            <w:r>
+              <w:fldChar w:fldCharType="separate"/>
+            </w:r>
+            <w:r>
+              <w:rPr>
+                <w:rStyle w:val="Hyperlink"/>
+              </w:rPr>
+              <w:t>6</w:t>
+            </w:r>
+            <w:r>
+              <w:fldChar w:fldCharType="end"/>
+            </w:r>
+          </w:hyperlink>
+        </w:p>
+        <w:p>
+          <w:pPr>
+            <w:pStyle w:val="TOC3"/>
+            <w:tabs>
+              <w:tab w:val="right" w:leader="dot" w:pos="9015"/>
+            </w:tabs>
+            <w:rPr>
+              <w:rStyle w:val="Hyperlink"/>
+            </w:rPr>
+          </w:pPr>
+          <w:hyperlink w:anchor="_Toc508330626">
+            <w:r>
+              <w:rPr>
+                <w:rStyle w:val="Hyperlink"/>
+              </w:rPr>
+              <w:t>1.4.2. Objectives</w:t>
+            </w:r>
+            <w:r>
+              <w:tab/>
+            </w:r>
+            <w:r>
+              <w:fldChar w:fldCharType="begin"/>
+            </w:r>
+            <w:r>
+              <w:instrText xml:space="preserve">PAGEREF _Toc508330626 \h</w:instrText>
             </w:r>
             <w:r>
               <w:fldChar w:fldCharType="separate"/>
@@ -1239,12 +1199,12 @@
               <w:rStyle w:val="Hyperlink"/>
             </w:rPr>
           </w:pPr>
-          <w:hyperlink w:anchor="_Toc980307848">
+          <w:hyperlink w:anchor="_Toc750187067">
             <w:r>
               <w:rPr>
                 <w:rStyle w:val="Hyperlink"/>
               </w:rPr>
-              <w:t>1.6. Significance</w:t>
+              <w:t>1.5. Research Questions</w:t>
             </w:r>
             <w:r>
               <w:tab/>
@@ -1253,7 +1213,7 @@
               <w:fldChar w:fldCharType="begin"/>
             </w:r>
             <w:r>
-              <w:instrText xml:space="preserve">PAGEREF _Toc980307848 \h</w:instrText>
+              <w:instrText xml:space="preserve">PAGEREF _Toc750187067 \h</w:instrText>
             </w:r>
             <w:r>
               <w:fldChar w:fldCharType="separate"/>
@@ -1279,12 +1239,12 @@
               <w:rStyle w:val="Hyperlink"/>
             </w:rPr>
           </w:pPr>
-          <w:hyperlink w:anchor="_Toc323297255">
+          <w:hyperlink w:anchor="_Toc772110160">
             <w:r>
               <w:rPr>
                 <w:rStyle w:val="Hyperlink"/>
               </w:rPr>
-              <w:t>1.7. Justification</w:t>
+              <w:t>1.6. Significance</w:t>
             </w:r>
             <w:r>
               <w:tab/>
@@ -1293,7 +1253,7 @@
               <w:fldChar w:fldCharType="begin"/>
             </w:r>
             <w:r>
-              <w:instrText xml:space="preserve">PAGEREF _Toc323297255 \h</w:instrText>
+              <w:instrText xml:space="preserve">PAGEREF _Toc772110160 \h</w:instrText>
             </w:r>
             <w:r>
               <w:fldChar w:fldCharType="separate"/>
@@ -1302,7 +1262,7 @@
               <w:rPr>
                 <w:rStyle w:val="Hyperlink"/>
               </w:rPr>
-              <w:t>9</w:t>
+              <w:t>8</w:t>
             </w:r>
             <w:r>
               <w:fldChar w:fldCharType="end"/>
@@ -1319,7 +1279,47 @@
               <w:rStyle w:val="Hyperlink"/>
             </w:rPr>
           </w:pPr>
-          <w:hyperlink w:anchor="_Toc624740019">
+          <w:hyperlink w:anchor="_Toc288857885">
+            <w:r>
+              <w:rPr>
+                <w:rStyle w:val="Hyperlink"/>
+              </w:rPr>
+              <w:t>1.7. Justification</w:t>
+            </w:r>
+            <w:r>
+              <w:tab/>
+            </w:r>
+            <w:r>
+              <w:fldChar w:fldCharType="begin"/>
+            </w:r>
+            <w:r>
+              <w:instrText xml:space="preserve">PAGEREF _Toc288857885 \h</w:instrText>
+            </w:r>
+            <w:r>
+              <w:fldChar w:fldCharType="separate"/>
+            </w:r>
+            <w:r>
+              <w:rPr>
+                <w:rStyle w:val="Hyperlink"/>
+              </w:rPr>
+              <w:t>10</w:t>
+            </w:r>
+            <w:r>
+              <w:fldChar w:fldCharType="end"/>
+            </w:r>
+          </w:hyperlink>
+        </w:p>
+        <w:p>
+          <w:pPr>
+            <w:pStyle w:val="TOC2"/>
+            <w:tabs>
+              <w:tab w:val="right" w:leader="dot" w:pos="9015"/>
+            </w:tabs>
+            <w:rPr>
+              <w:rStyle w:val="Hyperlink"/>
+            </w:rPr>
+          </w:pPr>
+          <w:hyperlink w:anchor="_Toc1025329970">
             <w:r>
               <w:rPr>
                 <w:rStyle w:val="Hyperlink"/>
@@ -1333,47 +1333,7 @@
               <w:fldChar w:fldCharType="begin"/>
             </w:r>
             <w:r>
-              <w:instrText xml:space="preserve">PAGEREF _Toc624740019 \h</w:instrText>
-            </w:r>
-            <w:r>
-              <w:fldChar w:fldCharType="separate"/>
-            </w:r>
-            <w:r>
-              <w:rPr>
-                <w:rStyle w:val="Hyperlink"/>
-              </w:rPr>
-              <w:t>11</w:t>
-            </w:r>
-            <w:r>
-              <w:fldChar w:fldCharType="end"/>
-            </w:r>
-          </w:hyperlink>
-        </w:p>
-        <w:p>
-          <w:pPr>
-            <w:pStyle w:val="TOC3"/>
-            <w:tabs>
-              <w:tab w:val="right" w:leader="dot" w:pos="9015"/>
-            </w:tabs>
-            <w:rPr>
-              <w:rStyle w:val="Hyperlink"/>
-            </w:rPr>
-          </w:pPr>
-          <w:hyperlink w:anchor="_Toc1470384566">
-            <w:r>
-              <w:rPr>
-                <w:rStyle w:val="Hyperlink"/>
-              </w:rPr>
-              <w:t>1.8.1. Limitations</w:t>
-            </w:r>
-            <w:r>
-              <w:tab/>
-            </w:r>
-            <w:r>
-              <w:fldChar w:fldCharType="begin"/>
-            </w:r>
-            <w:r>
-              <w:instrText xml:space="preserve">PAGEREF _Toc1470384566 \h</w:instrText>
+              <w:instrText xml:space="preserve">PAGEREF _Toc1025329970 \h</w:instrText>
             </w:r>
             <w:r>
               <w:fldChar w:fldCharType="separate"/>
@@ -1399,7 +1359,47 @@
               <w:rStyle w:val="Hyperlink"/>
             </w:rPr>
           </w:pPr>
-          <w:hyperlink w:anchor="_Toc2037240056">
+          <w:hyperlink w:anchor="_Toc830224690">
+            <w:r>
+              <w:rPr>
+                <w:rStyle w:val="Hyperlink"/>
+              </w:rPr>
+              <w:t>1.8.1. Limitations</w:t>
+            </w:r>
+            <w:r>
+              <w:tab/>
+            </w:r>
+            <w:r>
+              <w:fldChar w:fldCharType="begin"/>
+            </w:r>
+            <w:r>
+              <w:instrText xml:space="preserve">PAGEREF _Toc830224690 \h</w:instrText>
+            </w:r>
+            <w:r>
+              <w:fldChar w:fldCharType="separate"/>
+            </w:r>
+            <w:r>
+              <w:rPr>
+                <w:rStyle w:val="Hyperlink"/>
+              </w:rPr>
+              <w:t>13</w:t>
+            </w:r>
+            <w:r>
+              <w:fldChar w:fldCharType="end"/>
+            </w:r>
+          </w:hyperlink>
+        </w:p>
+        <w:p>
+          <w:pPr>
+            <w:pStyle w:val="TOC3"/>
+            <w:tabs>
+              <w:tab w:val="right" w:leader="dot" w:pos="9015"/>
+            </w:tabs>
+            <w:rPr>
+              <w:rStyle w:val="Hyperlink"/>
+            </w:rPr>
+          </w:pPr>
+          <w:hyperlink w:anchor="_Toc77886751">
             <w:r>
               <w:rPr>
                 <w:rStyle w:val="Hyperlink"/>
@@ -1413,7 +1413,7 @@
               <w:fldChar w:fldCharType="begin"/>
             </w:r>
             <w:r>
-              <w:instrText xml:space="preserve">PAGEREF _Toc2037240056 \h</w:instrText>
+              <w:instrText xml:space="preserve">PAGEREF _Toc77886751 \h</w:instrText>
             </w:r>
             <w:r>
               <w:fldChar w:fldCharType="separate"/>
@@ -1422,7 +1422,7 @@
               <w:rPr>
                 <w:rStyle w:val="Hyperlink"/>
               </w:rPr>
-              <w:t>12</w:t>
+              <w:t>13</w:t>
             </w:r>
             <w:r>
               <w:fldChar w:fldCharType="end"/>
@@ -1439,7 +1439,7 @@
               <w:rStyle w:val="Hyperlink"/>
             </w:rPr>
           </w:pPr>
-          <w:hyperlink w:anchor="_Toc1886326442">
+          <w:hyperlink w:anchor="_Toc413394865">
             <w:r>
               <w:rPr>
                 <w:rStyle w:val="Hyperlink"/>
@@ -1453,47 +1453,7 @@
               <w:fldChar w:fldCharType="begin"/>
             </w:r>
             <w:r>
-              <w:instrText xml:space="preserve">PAGEREF _Toc1886326442 \h</w:instrText>
-            </w:r>
-            <w:r>
-              <w:fldChar w:fldCharType="separate"/>
-            </w:r>
-            <w:r>
-              <w:rPr>
-                <w:rStyle w:val="Hyperlink"/>
-              </w:rPr>
-              <w:t>14</w:t>
-            </w:r>
-            <w:r>
-              <w:fldChar w:fldCharType="end"/>
-            </w:r>
-          </w:hyperlink>
-        </w:p>
-        <w:p>
-          <w:pPr>
-            <w:pStyle w:val="TOC2"/>
-            <w:tabs>
-              <w:tab w:val="right" w:leader="dot" w:pos="9015"/>
-            </w:tabs>
-            <w:rPr>
-              <w:rStyle w:val="Hyperlink"/>
-            </w:rPr>
-          </w:pPr>
-          <w:hyperlink w:anchor="_Toc1978723968">
-            <w:r>
-              <w:rPr>
-                <w:rStyle w:val="Hyperlink"/>
-              </w:rPr>
-              <w:t>1.10. Research Methodology</w:t>
-            </w:r>
-            <w:r>
-              <w:tab/>
-            </w:r>
-            <w:r>
-              <w:fldChar w:fldCharType="begin"/>
-            </w:r>
-            <w:r>
-              <w:instrText xml:space="preserve">PAGEREF _Toc1978723968 \h</w:instrText>
+              <w:instrText xml:space="preserve">PAGEREF _Toc413394865 \h</w:instrText>
             </w:r>
             <w:r>
               <w:fldChar w:fldCharType="separate"/>
@@ -1511,7 +1471,7 @@
         </w:p>
         <w:p>
           <w:pPr>
-            <w:pStyle w:val="TOC3"/>
+            <w:pStyle w:val="TOC2"/>
             <w:tabs>
               <w:tab w:val="right" w:leader="dot" w:pos="9015"/>
             </w:tabs>
@@ -1519,12 +1479,12 @@
               <w:rStyle w:val="Hyperlink"/>
             </w:rPr>
           </w:pPr>
-          <w:hyperlink w:anchor="_Toc456804651">
+          <w:hyperlink w:anchor="_Toc1509871538">
             <w:r>
               <w:rPr>
                 <w:rStyle w:val="Hyperlink"/>
               </w:rPr>
-              <w:t>1.10.1. Research Design</w:t>
+              <w:t>1.10. Research Methodology</w:t>
             </w:r>
             <w:r>
               <w:tab/>
@@ -1533,7 +1493,7 @@
               <w:fldChar w:fldCharType="begin"/>
             </w:r>
             <w:r>
-              <w:instrText xml:space="preserve">PAGEREF _Toc456804651 \h</w:instrText>
+              <w:instrText xml:space="preserve">PAGEREF _Toc1509871538 \h</w:instrText>
             </w:r>
             <w:r>
               <w:fldChar w:fldCharType="separate"/>
@@ -1559,12 +1519,12 @@
               <w:rStyle w:val="Hyperlink"/>
             </w:rPr>
           </w:pPr>
-          <w:hyperlink w:anchor="_Toc378982533">
+          <w:hyperlink w:anchor="_Toc275317449">
             <w:r>
               <w:rPr>
                 <w:rStyle w:val="Hyperlink"/>
               </w:rPr>
-              <w:t>1.10.2. Research Methods</w:t>
+              <w:t>1.10.1. Research Design</w:t>
             </w:r>
             <w:r>
               <w:tab/>
@@ -1573,47 +1533,7 @@
               <w:fldChar w:fldCharType="begin"/>
             </w:r>
             <w:r>
-              <w:instrText xml:space="preserve">PAGEREF _Toc378982533 \h</w:instrText>
-            </w:r>
-            <w:r>
-              <w:fldChar w:fldCharType="separate"/>
-            </w:r>
-            <w:r>
-              <w:rPr>
-                <w:rStyle w:val="Hyperlink"/>
-              </w:rPr>
-              <w:t>16</w:t>
-            </w:r>
-            <w:r>
-              <w:fldChar w:fldCharType="end"/>
-            </w:r>
-          </w:hyperlink>
-        </w:p>
-        <w:p>
-          <w:pPr>
-            <w:pStyle w:val="TOC3"/>
-            <w:tabs>
-              <w:tab w:val="right" w:leader="dot" w:pos="9015"/>
-            </w:tabs>
-            <w:rPr>
-              <w:rStyle w:val="Hyperlink"/>
-            </w:rPr>
-          </w:pPr>
-          <w:hyperlink w:anchor="_Toc137370658">
-            <w:r>
-              <w:rPr>
-                <w:rStyle w:val="Hyperlink"/>
-              </w:rPr>
-              <w:t>1.10.3. Research Population</w:t>
-            </w:r>
-            <w:r>
-              <w:tab/>
-            </w:r>
-            <w:r>
-              <w:fldChar w:fldCharType="begin"/>
-            </w:r>
-            <w:r>
-              <w:instrText xml:space="preserve">PAGEREF _Toc137370658 \h</w:instrText>
+              <w:instrText xml:space="preserve">PAGEREF _Toc275317449 \h</w:instrText>
             </w:r>
             <w:r>
               <w:fldChar w:fldCharType="separate"/>
@@ -1639,12 +1559,12 @@
               <w:rStyle w:val="Hyperlink"/>
             </w:rPr>
           </w:pPr>
-          <w:hyperlink w:anchor="_Toc741617312">
+          <w:hyperlink w:anchor="_Toc1306809183">
             <w:r>
               <w:rPr>
                 <w:rStyle w:val="Hyperlink"/>
               </w:rPr>
-              <w:t>1.10.4. Research Sample</w:t>
+              <w:t>1.10.2. Research Methods</w:t>
             </w:r>
             <w:r>
               <w:tab/>
@@ -1653,7 +1573,47 @@
               <w:fldChar w:fldCharType="begin"/>
             </w:r>
             <w:r>
-              <w:instrText xml:space="preserve">PAGEREF _Toc741617312 \h</w:instrText>
+              <w:instrText xml:space="preserve">PAGEREF _Toc1306809183 \h</w:instrText>
+            </w:r>
+            <w:r>
+              <w:fldChar w:fldCharType="separate"/>
+            </w:r>
+            <w:r>
+              <w:rPr>
+                <w:rStyle w:val="Hyperlink"/>
+              </w:rPr>
+              <w:t>17</w:t>
+            </w:r>
+            <w:r>
+              <w:fldChar w:fldCharType="end"/>
+            </w:r>
+          </w:hyperlink>
+        </w:p>
+        <w:p>
+          <w:pPr>
+            <w:pStyle w:val="TOC3"/>
+            <w:tabs>
+              <w:tab w:val="right" w:leader="dot" w:pos="9015"/>
+            </w:tabs>
+            <w:rPr>
+              <w:rStyle w:val="Hyperlink"/>
+            </w:rPr>
+          </w:pPr>
+          <w:hyperlink w:anchor="_Toc1375833792">
+            <w:r>
+              <w:rPr>
+                <w:rStyle w:val="Hyperlink"/>
+              </w:rPr>
+              <w:t>1.10.3. Research Population</w:t>
+            </w:r>
+            <w:r>
+              <w:tab/>
+            </w:r>
+            <w:r>
+              <w:fldChar w:fldCharType="begin"/>
+            </w:r>
+            <w:r>
+              <w:instrText xml:space="preserve">PAGEREF _Toc1375833792 \h</w:instrText>
             </w:r>
             <w:r>
               <w:fldChar w:fldCharType="separate"/>
@@ -1679,12 +1639,12 @@
               <w:rStyle w:val="Hyperlink"/>
             </w:rPr>
           </w:pPr>
-          <w:hyperlink w:anchor="_Toc170981718">
+          <w:hyperlink w:anchor="_Toc537670449">
             <w:r>
               <w:rPr>
                 <w:rStyle w:val="Hyperlink"/>
               </w:rPr>
-              <w:t>1.10.5. Research Instrument</w:t>
+              <w:t>1.10.4. Research Sample</w:t>
             </w:r>
             <w:r>
               <w:tab/>
@@ -1693,7 +1653,7 @@
               <w:fldChar w:fldCharType="begin"/>
             </w:r>
             <w:r>
-              <w:instrText xml:space="preserve">PAGEREF _Toc170981718 \h</w:instrText>
+              <w:instrText xml:space="preserve">PAGEREF _Toc537670449 \h</w:instrText>
             </w:r>
             <w:r>
               <w:fldChar w:fldCharType="separate"/>
@@ -1719,12 +1679,12 @@
               <w:rStyle w:val="Hyperlink"/>
             </w:rPr>
           </w:pPr>
-          <w:hyperlink w:anchor="_Toc168964006">
+          <w:hyperlink w:anchor="_Toc733897782">
             <w:r>
               <w:rPr>
                 <w:rStyle w:val="Hyperlink"/>
               </w:rPr>
-              <w:t>1.10.6. Functional and Non-Functional Requirements</w:t>
+              <w:t>1.10.5. Research Instrument</w:t>
             </w:r>
             <w:r>
               <w:tab/>
@@ -1733,7 +1693,7 @@
               <w:fldChar w:fldCharType="begin"/>
             </w:r>
             <w:r>
-              <w:instrText xml:space="preserve">PAGEREF _Toc168964006 \h</w:instrText>
+              <w:instrText xml:space="preserve">PAGEREF _Toc733897782 \h</w:instrText>
             </w:r>
             <w:r>
               <w:fldChar w:fldCharType="separate"/>
@@ -1742,7 +1702,7 @@
               <w:rPr>
                 <w:rStyle w:val="Hyperlink"/>
               </w:rPr>
-              <w:t>20</w:t>
+              <w:t>21</w:t>
             </w:r>
             <w:r>
               <w:fldChar w:fldCharType="end"/>
@@ -1759,12 +1719,12 @@
               <w:rStyle w:val="Hyperlink"/>
             </w:rPr>
           </w:pPr>
-          <w:hyperlink w:anchor="_Toc253590975">
+          <w:hyperlink w:anchor="_Toc651678957">
             <w:r>
               <w:rPr>
                 <w:rStyle w:val="Hyperlink"/>
               </w:rPr>
-              <w:t>1.10.7. System Design</w:t>
+              <w:t>1.10.6. Functional and Non-Functional Requirements</w:t>
             </w:r>
             <w:r>
               <w:tab/>
@@ -1773,7 +1733,7 @@
               <w:fldChar w:fldCharType="begin"/>
             </w:r>
             <w:r>
-              <w:instrText xml:space="preserve">PAGEREF _Toc253590975 \h</w:instrText>
+              <w:instrText xml:space="preserve">PAGEREF _Toc651678957 \h</w:instrText>
             </w:r>
             <w:r>
               <w:fldChar w:fldCharType="separate"/>
@@ -1782,7 +1742,7 @@
               <w:rPr>
                 <w:rStyle w:val="Hyperlink"/>
               </w:rPr>
-              <w:t>24</w:t>
+              <w:t>22</w:t>
             </w:r>
             <w:r>
               <w:fldChar w:fldCharType="end"/>
@@ -1799,7 +1759,47 @@
               <w:rStyle w:val="Hyperlink"/>
             </w:rPr>
           </w:pPr>
-          <w:hyperlink w:anchor="_Toc403021534">
+          <w:hyperlink w:anchor="_Toc1554094246">
+            <w:r>
+              <w:rPr>
+                <w:rStyle w:val="Hyperlink"/>
+              </w:rPr>
+              <w:t>1.10.7. System Design</w:t>
+            </w:r>
+            <w:r>
+              <w:tab/>
+            </w:r>
+            <w:r>
+              <w:fldChar w:fldCharType="begin"/>
+            </w:r>
+            <w:r>
+              <w:instrText xml:space="preserve">PAGEREF _Toc1554094246 \h</w:instrText>
+            </w:r>
+            <w:r>
+              <w:fldChar w:fldCharType="separate"/>
+            </w:r>
+            <w:r>
+              <w:rPr>
+                <w:rStyle w:val="Hyperlink"/>
+              </w:rPr>
+              <w:t>25</w:t>
+            </w:r>
+            <w:r>
+              <w:fldChar w:fldCharType="end"/>
+            </w:r>
+          </w:hyperlink>
+        </w:p>
+        <w:p>
+          <w:pPr>
+            <w:pStyle w:val="TOC3"/>
+            <w:tabs>
+              <w:tab w:val="right" w:leader="dot" w:pos="9015"/>
+            </w:tabs>
+            <w:rPr>
+              <w:rStyle w:val="Hyperlink"/>
+            </w:rPr>
+          </w:pPr>
+          <w:hyperlink w:anchor="_Toc938545219">
             <w:r>
               <w:rPr>
                 <w:rStyle w:val="Hyperlink"/>
@@ -1813,47 +1813,7 @@
               <w:fldChar w:fldCharType="begin"/>
             </w:r>
             <w:r>
-              <w:instrText xml:space="preserve">PAGEREF _Toc403021534 \h</w:instrText>
-            </w:r>
-            <w:r>
-              <w:fldChar w:fldCharType="separate"/>
-            </w:r>
-            <w:r>
-              <w:rPr>
-                <w:rStyle w:val="Hyperlink"/>
-              </w:rPr>
-              <w:t>30</w:t>
-            </w:r>
-            <w:r>
-              <w:fldChar w:fldCharType="end"/>
-            </w:r>
-          </w:hyperlink>
-        </w:p>
-        <w:p>
-          <w:pPr>
-            <w:pStyle w:val="TOC2"/>
-            <w:tabs>
-              <w:tab w:val="right" w:leader="dot" w:pos="9015"/>
-            </w:tabs>
-            <w:rPr>
-              <w:rStyle w:val="Hyperlink"/>
-            </w:rPr>
-          </w:pPr>
-          <w:hyperlink w:anchor="_Toc1426697763">
-            <w:r>
-              <w:rPr>
-                <w:rStyle w:val="Hyperlink"/>
-              </w:rPr>
-              <w:t>1.11. Research Ethics</w:t>
-            </w:r>
-            <w:r>
-              <w:tab/>
-            </w:r>
-            <w:r>
-              <w:fldChar w:fldCharType="begin"/>
-            </w:r>
-            <w:r>
-              <w:instrText xml:space="preserve">PAGEREF _Toc1426697763 \h</w:instrText>
+              <w:instrText xml:space="preserve">PAGEREF _Toc938545219 \h</w:instrText>
             </w:r>
             <w:r>
               <w:fldChar w:fldCharType="separate"/>
@@ -1879,7 +1839,47 @@
               <w:rStyle w:val="Hyperlink"/>
             </w:rPr>
           </w:pPr>
-          <w:hyperlink w:anchor="_Toc1591157792">
+          <w:hyperlink w:anchor="_Toc1101300845">
+            <w:r>
+              <w:rPr>
+                <w:rStyle w:val="Hyperlink"/>
+              </w:rPr>
+              <w:t>1.11. Research Ethics</w:t>
+            </w:r>
+            <w:r>
+              <w:tab/>
+            </w:r>
+            <w:r>
+              <w:fldChar w:fldCharType="begin"/>
+            </w:r>
+            <w:r>
+              <w:instrText xml:space="preserve">PAGEREF _Toc1101300845 \h</w:instrText>
+            </w:r>
+            <w:r>
+              <w:fldChar w:fldCharType="separate"/>
+            </w:r>
+            <w:r>
+              <w:rPr>
+                <w:rStyle w:val="Hyperlink"/>
+              </w:rPr>
+              <w:t>34</w:t>
+            </w:r>
+            <w:r>
+              <w:fldChar w:fldCharType="end"/>
+            </w:r>
+          </w:hyperlink>
+        </w:p>
+        <w:p>
+          <w:pPr>
+            <w:pStyle w:val="TOC2"/>
+            <w:tabs>
+              <w:tab w:val="right" w:leader="dot" w:pos="9015"/>
+            </w:tabs>
+            <w:rPr>
+              <w:rStyle w:val="Hyperlink"/>
+            </w:rPr>
+          </w:pPr>
+          <w:hyperlink w:anchor="_Toc187726621">
             <w:r>
               <w:rPr>
                 <w:rStyle w:val="Hyperlink"/>
@@ -1893,7 +1893,7 @@
               <w:fldChar w:fldCharType="begin"/>
             </w:r>
             <w:r>
-              <w:instrText xml:space="preserve">PAGEREF _Toc1591157792 \h</w:instrText>
+              <w:instrText xml:space="preserve">PAGEREF _Toc187726621 \h</w:instrText>
             </w:r>
             <w:r>
               <w:fldChar w:fldCharType="separate"/>
@@ -1902,7 +1902,7 @@
               <w:rPr>
                 <w:rStyle w:val="Hyperlink"/>
               </w:rPr>
-              <w:t>33</w:t>
+              <w:t>35</w:t>
             </w:r>
             <w:r>
               <w:fldChar w:fldCharType="end"/>
@@ -1951,7 +1951,7 @@
           <w:color w:val="auto"/>
         </w:rPr>
       </w:pPr>
-      <w:bookmarkStart w:name="_Toc807048152" w:id="1842256468"/>
+      <w:bookmarkStart w:name="_Toc638500692" w:id="2054558177"/>
       <w:r>
         <w:rPr>
           <w:rFonts w:ascii="Times New Roman" w:hAnsi="Times New Roman" w:eastAsia="Times New Roman" w:cs="Times New Roman"/>
@@ -1961,7 +1961,7 @@
         </w:rPr>
         <w:t>List of Figures</w:t>
       </w:r>
-      <w:bookmarkEnd w:id="1842256468"/>
+      <w:bookmarkEnd w:id="2054558177"/>
     </w:p>
     <w:p>
       <w:pPr>
@@ -2292,7 +2292,7 @@
           <w:color w:val="auto"/>
         </w:rPr>
       </w:pPr>
-      <w:bookmarkStart w:name="_Toc2001126485" w:id="484422413"/>
+      <w:bookmarkStart w:name="_Toc677884648" w:id="352707470"/>
       <w:r>
         <w:rPr>
           <w:rFonts w:ascii="Times New Roman" w:hAnsi="Times New Roman" w:eastAsia="Times New Roman" w:cs="Times New Roman"/>
@@ -2302,7 +2302,7 @@
         </w:rPr>
         <w:t>List of Tables</w:t>
       </w:r>
-      <w:bookmarkEnd w:id="484422413"/>
+      <w:bookmarkEnd w:id="352707470"/>
     </w:p>
     <w:p>
       <w:pPr>
@@ -2645,7 +2645,7 @@
           <w:color w:val="auto"/>
         </w:rPr>
       </w:pPr>
-      <w:bookmarkStart w:name="_Toc1875309320" w:id="112456428"/>
+      <w:bookmarkStart w:name="_Toc1543822531" w:id="1329941516"/>
       <w:r>
         <w:rPr>
           <w:rFonts w:ascii="Times New Roman" w:hAnsi="Times New Roman" w:eastAsia="Times New Roman" w:cs="Times New Roman"/>
@@ -2653,9 +2653,18 @@
           <w:bCs w:val="1"/>
           <w:color w:val="auto"/>
         </w:rPr>
-        <w:t>RESEARCH REPORT</w:t>
-      </w:r>
-      <w:bookmarkEnd w:id="112456428"/>
+        <w:t xml:space="preserve">RESEARCH </w:t>
+      </w:r>
+      <w:r>
+        <w:rPr>
+          <w:rFonts w:ascii="Times New Roman" w:hAnsi="Times New Roman" w:eastAsia="Times New Roman" w:cs="Times New Roman"/>
+          <w:b w:val="1"/>
+          <w:bCs w:val="1"/>
+          <w:color w:val="auto"/>
+        </w:rPr>
+        <w:t>PROPOSAL</w:t>
+      </w:r>
+      <w:bookmarkEnd w:id="1329941516"/>
     </w:p>
     <w:p>
       <w:pPr>
@@ -2700,7 +2709,7 @@
           <w:color w:val="auto"/>
         </w:rPr>
       </w:pPr>
-      <w:bookmarkStart w:name="_Toc25118673" w:id="1151783047"/>
+      <w:bookmarkStart w:name="_Toc629664622" w:id="511715561"/>
       <w:r>
         <w:rPr>
           <w:rFonts w:ascii="Times New Roman" w:hAnsi="Times New Roman" w:eastAsia="Times New Roman" w:cs="Times New Roman"/>
@@ -2710,11 +2719,12 @@
         </w:rPr>
         <w:t>Abstract</w:t>
       </w:r>
-      <w:bookmarkEnd w:id="1151783047"/>
+      <w:bookmarkEnd w:id="511715561"/>
     </w:p>
     <w:p>
       <w:pPr>
         <w:spacing w:before="255" w:after="255" w:line="360" w:lineRule="auto"/>
+        <w:ind w:firstLine="0"/>
         <w:jc w:val="both"/>
         <w:rPr>
           <w:rFonts w:ascii="Times New Roman" w:hAnsi="Times New Roman" w:eastAsia="Times New Roman" w:cs="Times New Roman"/>
@@ -2799,7 +2809,7 @@
           <w:color w:val="auto"/>
         </w:rPr>
       </w:pPr>
-      <w:bookmarkStart w:name="_Toc401142181" w:id="709563634"/>
+      <w:bookmarkStart w:name="_Toc1698763708" w:id="61528305"/>
       <w:r>
         <w:rPr>
           <w:rFonts w:ascii="Times New Roman" w:hAnsi="Times New Roman" w:eastAsia="Times New Roman" w:cs="Times New Roman"/>
@@ -2809,21 +2819,193 @@
         </w:rPr>
         <w:t>1.1. Introduction</w:t>
       </w:r>
-      <w:bookmarkEnd w:id="709563634"/>
+      <w:bookmarkEnd w:id="61528305"/>
     </w:p>
     <w:p>
       <w:pPr>
         <w:spacing w:before="255" w:after="255" w:line="360" w:lineRule="auto"/>
-        <w:jc w:val="both"/>
-        <w:rPr>
-          <w:rFonts w:ascii="Times New Roman" w:hAnsi="Times New Roman" w:eastAsia="Times New Roman" w:cs="Times New Roman"/>
-        </w:rPr>
-      </w:pPr>
-      <w:r>
-        <w:rPr>
-          <w:rFonts w:ascii="Times New Roman" w:hAnsi="Times New Roman" w:eastAsia="Times New Roman" w:cs="Times New Roman"/>
-        </w:rPr>
-        <w:t xml:space="preserve">In recent years, educational institutions have been searching for more efficient ways to manage student attendance. Traditional methods, such as roll calls and sign-in sheets, are not only time-consuming but also susceptible to inaccuracies and fraud. The integration of facial recognition technology offers a promising solution to these issues. This research proposal outlines the development of a Face Recognition Student Attendance System, highlighting its </w:t>
+        <w:ind w:firstLine="720"/>
+        <w:jc w:val="both"/>
+        <w:rPr>
+          <w:rFonts w:ascii="Times New Roman" w:hAnsi="Times New Roman" w:eastAsia="Times New Roman" w:cs="Times New Roman"/>
+        </w:rPr>
+      </w:pPr>
+      <w:r>
+        <w:rPr>
+          <w:rFonts w:ascii="Times New Roman" w:hAnsi="Times New Roman" w:eastAsia="Times New Roman" w:cs="Times New Roman"/>
+        </w:rPr>
+        <w:t xml:space="preserve">Attendance tracking is a critical aspect of educational administration, playing a significant role in monitoring student participation, ensuring academic compliance, and </w:t>
+      </w:r>
+      <w:r>
+        <w:rPr>
+          <w:rFonts w:ascii="Times New Roman" w:hAnsi="Times New Roman" w:eastAsia="Times New Roman" w:cs="Times New Roman"/>
+        </w:rPr>
+        <w:t>maintaining</w:t>
+      </w:r>
+      <w:r>
+        <w:rPr>
+          <w:rFonts w:ascii="Times New Roman" w:hAnsi="Times New Roman" w:eastAsia="Times New Roman" w:cs="Times New Roman"/>
+        </w:rPr>
+        <w:t xml:space="preserve"> institutional records. Traditional methods of recording attendance, such as manual roll calls or paper sign-in sheets, are often time-consuming, prone to human error, and susceptible to fraudulent practices. These conventional approaches can also disrupt valuable instructional time, </w:t>
+      </w:r>
+      <w:r>
+        <w:rPr>
+          <w:rFonts w:ascii="Times New Roman" w:hAnsi="Times New Roman" w:eastAsia="Times New Roman" w:cs="Times New Roman"/>
+        </w:rPr>
+        <w:t>impacting</w:t>
+      </w:r>
+      <w:r>
+        <w:rPr>
+          <w:rFonts w:ascii="Times New Roman" w:hAnsi="Times New Roman" w:eastAsia="Times New Roman" w:cs="Times New Roman"/>
+        </w:rPr>
+        <w:t xml:space="preserve"> both teaching and learning experiences.</w:t>
+      </w:r>
+    </w:p>
+    <w:p>
+      <w:pPr>
+        <w:pStyle w:val="Normal"/>
+        <w:spacing w:before="255" w:after="255" w:line="360" w:lineRule="auto"/>
+        <w:ind w:firstLine="720"/>
+        <w:jc w:val="both"/>
+        <w:rPr>
+          <w:rFonts w:ascii="Times New Roman" w:hAnsi="Times New Roman" w:eastAsia="Times New Roman" w:cs="Times New Roman"/>
+        </w:rPr>
+      </w:pPr>
+      <w:r>
+        <w:rPr>
+          <w:rFonts w:ascii="Times New Roman" w:hAnsi="Times New Roman" w:eastAsia="Times New Roman" w:cs="Times New Roman"/>
+        </w:rPr>
+        <w:t xml:space="preserve">In recent years, advancements in technology have paved the way for more efficient and reliable solutions. One such innovation is the use of facial recognition technology, which offers a seamless and automated alternative to traditional attendance tracking methods. Facial recognition systems </w:t>
+      </w:r>
+      <w:r>
+        <w:rPr>
+          <w:rFonts w:ascii="Times New Roman" w:hAnsi="Times New Roman" w:eastAsia="Times New Roman" w:cs="Times New Roman"/>
+        </w:rPr>
+        <w:t>utilize</w:t>
+      </w:r>
+      <w:r>
+        <w:rPr>
+          <w:rFonts w:ascii="Times New Roman" w:hAnsi="Times New Roman" w:eastAsia="Times New Roman" w:cs="Times New Roman"/>
+        </w:rPr>
+        <w:t xml:space="preserve"> sophisticated algorithms to </w:t>
+      </w:r>
+      <w:r>
+        <w:rPr>
+          <w:rFonts w:ascii="Times New Roman" w:hAnsi="Times New Roman" w:eastAsia="Times New Roman" w:cs="Times New Roman"/>
+        </w:rPr>
+        <w:t>identify</w:t>
+      </w:r>
+      <w:r>
+        <w:rPr>
+          <w:rFonts w:ascii="Times New Roman" w:hAnsi="Times New Roman" w:eastAsia="Times New Roman" w:cs="Times New Roman"/>
+        </w:rPr>
+        <w:t xml:space="preserve"> and verify individuals based on their unique facial features, providing a highly </w:t>
+      </w:r>
+      <w:r>
+        <w:rPr>
+          <w:rFonts w:ascii="Times New Roman" w:hAnsi="Times New Roman" w:eastAsia="Times New Roman" w:cs="Times New Roman"/>
+        </w:rPr>
+        <w:t>accurate</w:t>
+      </w:r>
+      <w:r>
+        <w:rPr>
+          <w:rFonts w:ascii="Times New Roman" w:hAnsi="Times New Roman" w:eastAsia="Times New Roman" w:cs="Times New Roman"/>
+        </w:rPr>
+        <w:t xml:space="preserve"> and efficient means of recording attendance.</w:t>
+      </w:r>
+    </w:p>
+    <w:p>
+      <w:pPr>
+        <w:pStyle w:val="Normal"/>
+        <w:spacing w:before="255" w:after="255" w:line="360" w:lineRule="auto"/>
+        <w:ind w:firstLine="720"/>
+        <w:jc w:val="both"/>
+        <w:rPr>
+          <w:rFonts w:ascii="Times New Roman" w:hAnsi="Times New Roman" w:eastAsia="Times New Roman" w:cs="Times New Roman"/>
+        </w:rPr>
+      </w:pPr>
+      <w:r>
+        <w:rPr>
+          <w:rFonts w:ascii="Times New Roman" w:hAnsi="Times New Roman" w:eastAsia="Times New Roman" w:cs="Times New Roman"/>
+        </w:rPr>
+        <w:t xml:space="preserve">The Face Recognition Student Attendance System aims to harness the power of this </w:t>
+      </w:r>
+      <w:r>
+        <w:rPr>
+          <w:rFonts w:ascii="Times New Roman" w:hAnsi="Times New Roman" w:eastAsia="Times New Roman" w:cs="Times New Roman"/>
+        </w:rPr>
+        <w:t>cutting-edge</w:t>
+      </w:r>
+      <w:r>
+        <w:rPr>
+          <w:rFonts w:ascii="Times New Roman" w:hAnsi="Times New Roman" w:eastAsia="Times New Roman" w:cs="Times New Roman"/>
+        </w:rPr>
+        <w:t xml:space="preserve"> technology to transform attendance management in educational institutions. By automating the attendance process, the system not only streamlines operations but also enhances data security and accuracy. Real-time attendance reporting and alerts further enable administrators to </w:t>
+      </w:r>
+      <w:r>
+        <w:rPr>
+          <w:rFonts w:ascii="Times New Roman" w:hAnsi="Times New Roman" w:eastAsia="Times New Roman" w:cs="Times New Roman"/>
+        </w:rPr>
+        <w:t>monitor</w:t>
+      </w:r>
+      <w:r>
+        <w:rPr>
+          <w:rFonts w:ascii="Times New Roman" w:hAnsi="Times New Roman" w:eastAsia="Times New Roman" w:cs="Times New Roman"/>
+        </w:rPr>
+        <w:t xml:space="preserve"> student presence, </w:t>
+      </w:r>
+      <w:r>
+        <w:rPr>
+          <w:rFonts w:ascii="Times New Roman" w:hAnsi="Times New Roman" w:eastAsia="Times New Roman" w:cs="Times New Roman"/>
+        </w:rPr>
+        <w:t>identify</w:t>
+      </w:r>
+      <w:r>
+        <w:rPr>
+          <w:rFonts w:ascii="Times New Roman" w:hAnsi="Times New Roman" w:eastAsia="Times New Roman" w:cs="Times New Roman"/>
+        </w:rPr>
+        <w:t xml:space="preserve"> patterns, and address issues promptly.</w:t>
+      </w:r>
+    </w:p>
+    <w:p>
+      <w:pPr>
+        <w:pStyle w:val="Normal"/>
+        <w:spacing w:before="255" w:after="255" w:line="360" w:lineRule="auto"/>
+        <w:ind w:firstLine="720"/>
+        <w:jc w:val="both"/>
+        <w:rPr>
+          <w:rFonts w:ascii="Times New Roman" w:hAnsi="Times New Roman" w:eastAsia="Times New Roman" w:cs="Times New Roman"/>
+        </w:rPr>
+      </w:pPr>
+      <w:r>
+        <w:rPr>
+          <w:rFonts w:ascii="Times New Roman" w:hAnsi="Times New Roman" w:eastAsia="Times New Roman" w:cs="Times New Roman"/>
+        </w:rPr>
+        <w:t xml:space="preserve">This research proposal focuses on the development of a user-friendly, secure, and reliable Face Recognition Student Attendance System. The proposed system will address </w:t>
+      </w:r>
+      <w:r>
+        <w:rPr>
+          <w:rFonts w:ascii="Times New Roman" w:hAnsi="Times New Roman" w:eastAsia="Times New Roman" w:cs="Times New Roman"/>
+        </w:rPr>
+        <w:t>common challenges</w:t>
+      </w:r>
+      <w:r>
+        <w:rPr>
+          <w:rFonts w:ascii="Times New Roman" w:hAnsi="Times New Roman" w:eastAsia="Times New Roman" w:cs="Times New Roman"/>
+        </w:rPr>
+        <w:t xml:space="preserve"> associated with traditional attendance methods, such as time consumption, human error, and fraudulent sign-ins, offering a modern solution that </w:t>
+      </w:r>
+      <w:r>
+        <w:rPr>
+          <w:rFonts w:ascii="Times New Roman" w:hAnsi="Times New Roman" w:eastAsia="Times New Roman" w:cs="Times New Roman"/>
+        </w:rPr>
+        <w:t>benefits</w:t>
+      </w:r>
+      <w:r>
+        <w:rPr>
+          <w:rFonts w:ascii="Times New Roman" w:hAnsi="Times New Roman" w:eastAsia="Times New Roman" w:cs="Times New Roman"/>
+        </w:rPr>
+        <w:t xml:space="preserve"> both students and educators. The following sections will detail the </w:t>
       </w:r>
       <w:r>
         <w:rPr>
@@ -2847,20 +3029,18 @@
         <w:rPr>
           <w:rFonts w:ascii="Times New Roman" w:hAnsi="Times New Roman" w:eastAsia="Times New Roman" w:cs="Times New Roman"/>
         </w:rPr>
-        <w:t xml:space="preserve">, and potential impact. By </w:t>
-      </w:r>
-      <w:r>
-        <w:rPr>
-          <w:rFonts w:ascii="Times New Roman" w:hAnsi="Times New Roman" w:eastAsia="Times New Roman" w:cs="Times New Roman"/>
-        </w:rPr>
-        <w:t>leveraging</w:t>
-      </w:r>
-      <w:r>
-        <w:rPr>
-          <w:rFonts w:ascii="Times New Roman" w:hAnsi="Times New Roman" w:eastAsia="Times New Roman" w:cs="Times New Roman"/>
-        </w:rPr>
-        <w:t xml:space="preserve"> this technology, the system aims to streamline attendance tracking and enhance the overall efficiency and accuracy of the process.</w:t>
-      </w:r>
+        <w:t>, and expected outcomes of this research, providing a comprehensive roadmap for the successful implementation of the system.</w:t>
+      </w:r>
+    </w:p>
+    <w:p>
+      <w:pPr>
+        <w:pStyle w:val="Normal"/>
+        <w:spacing w:before="255" w:after="255" w:line="360" w:lineRule="auto"/>
+        <w:jc w:val="both"/>
+        <w:rPr>
+          <w:rFonts w:ascii="Times New Roman" w:hAnsi="Times New Roman" w:eastAsia="Times New Roman" w:cs="Times New Roman"/>
+        </w:rPr>
+      </w:pPr>
     </w:p>
     <w:p>
       <w:pPr>
@@ -2875,7 +3055,7 @@
           <w:color w:val="auto"/>
         </w:rPr>
       </w:pPr>
-      <w:bookmarkStart w:name="_Toc712966704" w:id="147824658"/>
+      <w:bookmarkStart w:name="_Toc749919893" w:id="666651153"/>
       <w:r>
         <w:rPr>
           <w:rFonts w:ascii="Times New Roman" w:hAnsi="Times New Roman" w:eastAsia="Times New Roman" w:cs="Times New Roman"/>
@@ -2885,7 +3065,7 @@
         </w:rPr>
         <w:t>1.2. Background</w:t>
       </w:r>
-      <w:bookmarkEnd w:id="147824658"/>
+      <w:bookmarkEnd w:id="666651153"/>
     </w:p>
     <w:p>
       <w:pPr>
@@ -2924,7 +3104,7 @@
           <w:color w:val="auto"/>
         </w:rPr>
       </w:pPr>
-      <w:bookmarkStart w:name="_Toc705827089" w:id="1236373463"/>
+      <w:bookmarkStart w:name="_Toc1810032578" w:id="2066867054"/>
       <w:r>
         <w:rPr>
           <w:rFonts w:ascii="Times New Roman" w:hAnsi="Times New Roman" w:eastAsia="Times New Roman" w:cs="Times New Roman"/>
@@ -2934,7 +3114,7 @@
         </w:rPr>
         <w:t>1.3. Problem Statement</w:t>
       </w:r>
-      <w:bookmarkEnd w:id="1236373463"/>
+      <w:bookmarkEnd w:id="2066867054"/>
     </w:p>
     <w:p>
       <w:pPr>
@@ -3177,7 +3357,7 @@
           <w:color w:val="auto"/>
         </w:rPr>
       </w:pPr>
-      <w:bookmarkStart w:name="_Toc2074980912" w:id="1856970169"/>
+      <w:bookmarkStart w:name="_Toc1663490280" w:id="1301313195"/>
       <w:r>
         <w:rPr>
           <w:rFonts w:ascii="Times New Roman" w:hAnsi="Times New Roman" w:eastAsia="Times New Roman" w:cs="Times New Roman"/>
@@ -3187,7 +3367,7 @@
         </w:rPr>
         <w:t>1.4. Aims and Objectives</w:t>
       </w:r>
-      <w:bookmarkEnd w:id="1856970169"/>
+      <w:bookmarkEnd w:id="1301313195"/>
     </w:p>
     <w:p>
       <w:pPr>
@@ -3203,7 +3383,7 @@
           <w:color w:val="auto"/>
         </w:rPr>
       </w:pPr>
-      <w:bookmarkStart w:name="_Toc176514623" w:id="1129053007"/>
+      <w:bookmarkStart w:name="_Toc1522082792" w:id="98996518"/>
       <w:r>
         <w:rPr>
           <w:rFonts w:ascii="Times New Roman" w:hAnsi="Times New Roman" w:eastAsia="Times New Roman" w:cs="Times New Roman"/>
@@ -3213,7 +3393,7 @@
         </w:rPr>
         <w:t>1.4.1. Aim</w:t>
       </w:r>
-      <w:bookmarkEnd w:id="1129053007"/>
+      <w:bookmarkEnd w:id="98996518"/>
     </w:p>
     <w:p>
       <w:pPr>
@@ -3277,7 +3457,7 @@
           <w:color w:val="auto"/>
         </w:rPr>
       </w:pPr>
-      <w:bookmarkStart w:name="_Toc260699789" w:id="166494347"/>
+      <w:bookmarkStart w:name="_Toc508330626" w:id="794993514"/>
       <w:r>
         <w:rPr>
           <w:rFonts w:ascii="Times New Roman" w:hAnsi="Times New Roman" w:eastAsia="Times New Roman" w:cs="Times New Roman"/>
@@ -3287,7 +3467,7 @@
         </w:rPr>
         <w:t>1.4.2. Objectives</w:t>
       </w:r>
-      <w:bookmarkEnd w:id="166494347"/>
+      <w:bookmarkEnd w:id="794993514"/>
     </w:p>
     <w:p>
       <w:pPr>
@@ -3689,7 +3869,7 @@
           <w:color w:val="auto"/>
         </w:rPr>
       </w:pPr>
-      <w:bookmarkStart w:name="_Toc1200770180" w:id="1041775073"/>
+      <w:bookmarkStart w:name="_Toc750187067" w:id="628094030"/>
       <w:r>
         <w:rPr>
           <w:rFonts w:ascii="Times New Roman" w:hAnsi="Times New Roman" w:eastAsia="Times New Roman" w:cs="Times New Roman"/>
@@ -3699,7 +3879,7 @@
         </w:rPr>
         <w:t>1.5. Research Questions</w:t>
       </w:r>
-      <w:bookmarkEnd w:id="1041775073"/>
+      <w:bookmarkEnd w:id="628094030"/>
     </w:p>
     <w:p>
       <w:pPr>
@@ -4106,7 +4286,7 @@
           <w:color w:val="auto"/>
         </w:rPr>
       </w:pPr>
-      <w:bookmarkStart w:name="_Toc980307848" w:id="1766127351"/>
+      <w:bookmarkStart w:name="_Toc772110160" w:id="827889269"/>
       <w:r>
         <w:rPr>
           <w:rFonts w:ascii="Times New Roman" w:hAnsi="Times New Roman" w:eastAsia="Times New Roman" w:cs="Times New Roman"/>
@@ -4134,7 +4314,7 @@
         </w:rPr>
         <w:t>. Significance</w:t>
       </w:r>
-      <w:bookmarkEnd w:id="1766127351"/>
+      <w:bookmarkEnd w:id="827889269"/>
     </w:p>
     <w:p>
       <w:pPr>
@@ -4968,7 +5148,7 @@
           <w:color w:val="auto"/>
         </w:rPr>
       </w:pPr>
-      <w:bookmarkStart w:name="_Toc323297255" w:id="1865460010"/>
+      <w:bookmarkStart w:name="_Toc288857885" w:id="885783849"/>
       <w:r>
         <w:rPr>
           <w:rFonts w:ascii="Times New Roman" w:hAnsi="Times New Roman" w:eastAsia="Times New Roman" w:cs="Times New Roman"/>
@@ -4996,7 +5176,7 @@
         </w:rPr>
         <w:t>. Justification</w:t>
       </w:r>
-      <w:bookmarkEnd w:id="1865460010"/>
+      <w:bookmarkEnd w:id="885783849"/>
     </w:p>
     <w:p>
       <w:pPr>
@@ -5845,7 +6025,7 @@
           <w:color w:val="auto"/>
         </w:rPr>
       </w:pPr>
-      <w:bookmarkStart w:name="_Toc624740019" w:id="699073735"/>
+      <w:bookmarkStart w:name="_Toc1025329970" w:id="344259387"/>
       <w:r>
         <w:rPr>
           <w:rFonts w:ascii="Times New Roman" w:hAnsi="Times New Roman" w:eastAsia="Times New Roman" w:cs="Times New Roman"/>
@@ -5873,7 +6053,7 @@
         </w:rPr>
         <w:t>. Limitation and Delimitation</w:t>
       </w:r>
-      <w:bookmarkEnd w:id="699073735"/>
+      <w:bookmarkEnd w:id="344259387"/>
     </w:p>
     <w:p>
       <w:pPr>
@@ -5889,7 +6069,7 @@
           <w:color w:val="auto"/>
         </w:rPr>
       </w:pPr>
-      <w:bookmarkStart w:name="_Toc1470384566" w:id="1385357401"/>
+      <w:bookmarkStart w:name="_Toc830224690" w:id="988069182"/>
       <w:r>
         <w:rPr>
           <w:rFonts w:ascii="Times New Roman" w:hAnsi="Times New Roman" w:eastAsia="Times New Roman" w:cs="Times New Roman"/>
@@ -5917,7 +6097,7 @@
         </w:rPr>
         <w:t>.1. Limitations</w:t>
       </w:r>
-      <w:bookmarkEnd w:id="1385357401"/>
+      <w:bookmarkEnd w:id="988069182"/>
     </w:p>
     <w:p>
       <w:pPr>
@@ -6449,7 +6629,7 @@
           <w:color w:val="auto"/>
         </w:rPr>
       </w:pPr>
-      <w:bookmarkStart w:name="_Toc2037240056" w:id="1576666860"/>
+      <w:bookmarkStart w:name="_Toc77886751" w:id="1146781940"/>
       <w:r>
         <w:rPr>
           <w:rFonts w:ascii="Times New Roman" w:hAnsi="Times New Roman" w:eastAsia="Times New Roman" w:cs="Times New Roman"/>
@@ -6477,7 +6657,7 @@
         </w:rPr>
         <w:t>.2. Delimitations</w:t>
       </w:r>
-      <w:bookmarkEnd w:id="1576666860"/>
+      <w:bookmarkEnd w:id="1146781940"/>
     </w:p>
     <w:p>
       <w:pPr>
@@ -7001,7 +7181,7 @@
           <w:color w:val="auto"/>
         </w:rPr>
       </w:pPr>
-      <w:bookmarkStart w:name="_Toc1886326442" w:id="1167676112"/>
+      <w:bookmarkStart w:name="_Toc413394865" w:id="410533769"/>
       <w:r>
         <w:rPr>
           <w:rFonts w:ascii="Times New Roman" w:hAnsi="Times New Roman" w:eastAsia="Times New Roman" w:cs="Times New Roman"/>
@@ -7056,7 +7236,7 @@
         </w:rPr>
         <w:t xml:space="preserve"> Review</w:t>
       </w:r>
-      <w:bookmarkEnd w:id="1167676112"/>
+      <w:bookmarkEnd w:id="410533769"/>
     </w:p>
     <w:p>
       <w:pPr>
@@ -8002,7 +8182,7 @@
           <w:color w:val="auto"/>
         </w:rPr>
       </w:pPr>
-      <w:bookmarkStart w:name="_Toc1978723968" w:id="2074485655"/>
+      <w:bookmarkStart w:name="_Toc1509871538" w:id="770528217"/>
       <w:r>
         <w:rPr>
           <w:rFonts w:ascii="Times New Roman" w:hAnsi="Times New Roman" w:eastAsia="Times New Roman" w:cs="Times New Roman"/>
@@ -8039,7 +8219,7 @@
         </w:rPr>
         <w:t>Research Methodology</w:t>
       </w:r>
-      <w:bookmarkEnd w:id="2074485655"/>
+      <w:bookmarkEnd w:id="770528217"/>
     </w:p>
     <w:p>
       <w:pPr>
@@ -8244,7 +8424,7 @@
           <w:color w:val="auto"/>
         </w:rPr>
       </w:pPr>
-      <w:bookmarkStart w:name="_Toc456804651" w:id="1328450143"/>
+      <w:bookmarkStart w:name="_Toc275317449" w:id="1927052702"/>
       <w:r>
         <w:rPr>
           <w:rFonts w:ascii="Times New Roman" w:hAnsi="Times New Roman" w:eastAsia="Times New Roman" w:cs="Times New Roman"/>
@@ -8290,7 +8470,7 @@
         </w:rPr>
         <w:t xml:space="preserve"> Research Design</w:t>
       </w:r>
-      <w:bookmarkEnd w:id="1328450143"/>
+      <w:bookmarkEnd w:id="1927052702"/>
     </w:p>
     <w:p>
       <w:pPr>
@@ -8394,7 +8574,7 @@
           <w:color w:val="auto"/>
         </w:rPr>
       </w:pPr>
-      <w:bookmarkStart w:name="_Toc378982533" w:id="236496304"/>
+      <w:bookmarkStart w:name="_Toc1306809183" w:id="1077544958"/>
       <w:r>
         <w:rPr>
           <w:rFonts w:ascii="Times New Roman" w:hAnsi="Times New Roman" w:eastAsia="Times New Roman" w:cs="Times New Roman"/>
@@ -8458,7 +8638,7 @@
         </w:rPr>
         <w:t>s</w:t>
       </w:r>
-      <w:bookmarkEnd w:id="236496304"/>
+      <w:bookmarkEnd w:id="1077544958"/>
     </w:p>
     <w:p>
       <w:pPr>
@@ -9290,7 +9470,7 @@
           <w:color w:val="auto"/>
         </w:rPr>
       </w:pPr>
-      <w:bookmarkStart w:name="_Toc137370658" w:id="1947404772"/>
+      <w:bookmarkStart w:name="_Toc1375833792" w:id="1785407984"/>
       <w:r>
         <w:rPr>
           <w:rFonts w:ascii="Times New Roman" w:hAnsi="Times New Roman" w:eastAsia="Times New Roman" w:cs="Times New Roman"/>
@@ -9318,7 +9498,7 @@
         </w:rPr>
         <w:t>.3. Research Population</w:t>
       </w:r>
-      <w:bookmarkEnd w:id="1947404772"/>
+      <w:bookmarkEnd w:id="1785407984"/>
     </w:p>
     <w:p>
       <w:pPr>
@@ -10311,7 +10491,7 @@
           <w:color w:val="auto"/>
         </w:rPr>
       </w:pPr>
-      <w:bookmarkStart w:name="_Toc741617312" w:id="212062121"/>
+      <w:bookmarkStart w:name="_Toc537670449" w:id="805209030"/>
       <w:r>
         <w:rPr>
           <w:rFonts w:ascii="Times New Roman" w:hAnsi="Times New Roman" w:eastAsia="Times New Roman" w:cs="Times New Roman"/>
@@ -10339,7 +10519,7 @@
         </w:rPr>
         <w:t>.4. Research Sample</w:t>
       </w:r>
-      <w:bookmarkEnd w:id="212062121"/>
+      <w:bookmarkEnd w:id="805209030"/>
     </w:p>
     <w:p>
       <w:pPr>
@@ -10587,7 +10767,7 @@
           <w:color w:val="auto"/>
         </w:rPr>
       </w:pPr>
-      <w:bookmarkStart w:name="_Toc170981718" w:id="1391471529"/>
+      <w:bookmarkStart w:name="_Toc733897782" w:id="2079195391"/>
       <w:r>
         <w:rPr>
           <w:rFonts w:ascii="Times New Roman" w:hAnsi="Times New Roman" w:eastAsia="Times New Roman" w:cs="Times New Roman"/>
@@ -10615,7 +10795,7 @@
         </w:rPr>
         <w:t>.5. Research Instrument</w:t>
       </w:r>
-      <w:bookmarkEnd w:id="1391471529"/>
+      <w:bookmarkEnd w:id="2079195391"/>
     </w:p>
     <w:p>
       <w:pPr>
@@ -11131,7 +11311,7 @@
           <w:color w:val="auto"/>
         </w:rPr>
       </w:pPr>
-      <w:bookmarkStart w:name="_Toc168964006" w:id="1511554310"/>
+      <w:bookmarkStart w:name="_Toc651678957" w:id="691846376"/>
       <w:r>
         <w:rPr>
           <w:rFonts w:ascii="Times New Roman" w:hAnsi="Times New Roman" w:eastAsia="Times New Roman" w:cs="Times New Roman"/>
@@ -11159,7 +11339,7 @@
         </w:rPr>
         <w:t>.6. Functional and Non-Functional Requirements</w:t>
       </w:r>
-      <w:bookmarkEnd w:id="1511554310"/>
+      <w:bookmarkEnd w:id="691846376"/>
     </w:p>
     <w:p>
       <w:pPr>
@@ -13280,7 +13460,7 @@
           <w:color w:val="auto"/>
         </w:rPr>
       </w:pPr>
-      <w:bookmarkStart w:name="_Toc253590975" w:id="2044631385"/>
+      <w:bookmarkStart w:name="_Toc1554094246" w:id="1256044926"/>
       <w:r>
         <w:rPr>
           <w:rFonts w:ascii="Times New Roman" w:hAnsi="Times New Roman" w:eastAsia="Times New Roman" w:cs="Times New Roman"/>
@@ -13308,7 +13488,7 @@
         </w:rPr>
         <w:t>.7. System Design</w:t>
       </w:r>
-      <w:bookmarkEnd w:id="2044631385"/>
+      <w:bookmarkEnd w:id="1256044926"/>
     </w:p>
     <w:p>
       <w:pPr>
@@ -19150,7 +19330,7 @@
           <w:lang w:val="en-US"/>
         </w:rPr>
       </w:pPr>
-      <w:bookmarkStart w:name="_Toc403021534" w:id="1554836859"/>
+      <w:bookmarkStart w:name="_Toc938545219" w:id="1083449723"/>
       <w:r>
         <w:rPr>
           <w:rFonts w:ascii="Times New Roman" w:hAnsi="Times New Roman" w:eastAsia="Times New Roman" w:cs="Times New Roman"/>
@@ -19219,7 +19399,7 @@
         </w:rPr>
         <w:t>Minimum System Requirements</w:t>
       </w:r>
-      <w:bookmarkEnd w:id="1554836859"/>
+      <w:bookmarkEnd w:id="1083449723"/>
     </w:p>
     <w:p>
       <w:pPr>
@@ -20689,7 +20869,7 @@
           <w:lang w:val="en-US"/>
         </w:rPr>
       </w:pPr>
-      <w:bookmarkStart w:name="_Toc1426697763" w:id="71077916"/>
+      <w:bookmarkStart w:name="_Toc1101300845" w:id="1152731787"/>
       <w:r>
         <w:rPr>
           <w:rFonts w:ascii="Times New Roman" w:hAnsi="Times New Roman" w:eastAsia="Times New Roman" w:cs="Times New Roman"/>
@@ -20712,7 +20892,7 @@
         </w:rPr>
         <w:t>Research Ethics</w:t>
       </w:r>
-      <w:bookmarkEnd w:id="71077916"/>
+      <w:bookmarkEnd w:id="1152731787"/>
     </w:p>
     <w:p>
       <w:pPr>
@@ -20863,7 +21043,7 @@
           <w:lang w:val="en-US"/>
         </w:rPr>
       </w:pPr>
-      <w:bookmarkStart w:name="_Toc1591157792" w:id="1696694655"/>
+      <w:bookmarkStart w:name="_Toc187726621" w:id="257365122"/>
       <w:r>
         <w:rPr>
           <w:rFonts w:ascii="Times New Roman" w:hAnsi="Times New Roman" w:eastAsia="Times New Roman" w:cs="Times New Roman"/>
@@ -20875,7 +21055,7 @@
         </w:rPr>
         <w:t>References</w:t>
       </w:r>
-      <w:bookmarkEnd w:id="1696694655"/>
+      <w:bookmarkEnd w:id="257365122"/>
     </w:p>
     <w:p>
       <w:pPr>

</xml_diff>

<commit_message>
Added references to introduction
</commit_message>
<xml_diff>
--- a/Final Year Project.docx
+++ b/Final Year Project.docx
@@ -2772,14 +2772,14 @@
         </w:rPr>
         <w:t xml:space="preserve"> attendance patterns and promptly address any issues. This research focuses on developing a user-friendly, secure, and dependable system that tackles </w:t>
       </w:r>
-      <w:bookmarkStart w:name="_Int_6wcpV1TI" w:id="1301584108"/>
+      <w:bookmarkStart w:name="_Int_zHD6Czon" w:id="1977492192"/>
       <w:r>
         <w:rPr>
           <w:rFonts w:ascii="Times New Roman" w:hAnsi="Times New Roman" w:eastAsia="Times New Roman" w:cs="Times New Roman"/>
         </w:rPr>
         <w:t>common challenges</w:t>
       </w:r>
-      <w:bookmarkEnd w:id="1301584108"/>
+      <w:bookmarkEnd w:id="1977492192"/>
       <w:r>
         <w:rPr>
           <w:rFonts w:ascii="Times New Roman" w:hAnsi="Times New Roman" w:eastAsia="Times New Roman" w:cs="Times New Roman"/>
@@ -2820,46 +2820,6 @@
         <w:t>1.1. Introduction</w:t>
       </w:r>
       <w:bookmarkEnd w:id="61528305"/>
-    </w:p>
-    <w:p>
-      <w:pPr>
-        <w:spacing w:before="255" w:after="255" w:line="360" w:lineRule="auto"/>
-        <w:ind w:firstLine="720"/>
-        <w:jc w:val="both"/>
-        <w:rPr>
-          <w:rFonts w:ascii="Times New Roman" w:hAnsi="Times New Roman" w:eastAsia="Times New Roman" w:cs="Times New Roman"/>
-        </w:rPr>
-      </w:pPr>
-      <w:r>
-        <w:rPr>
-          <w:rFonts w:ascii="Times New Roman" w:hAnsi="Times New Roman" w:eastAsia="Times New Roman" w:cs="Times New Roman"/>
-        </w:rPr>
-        <w:t xml:space="preserve">Attendance tracking is a critical aspect of educational administration, playing a significant role in monitoring student participation, ensuring academic compliance, and </w:t>
-      </w:r>
-      <w:r>
-        <w:rPr>
-          <w:rFonts w:ascii="Times New Roman" w:hAnsi="Times New Roman" w:eastAsia="Times New Roman" w:cs="Times New Roman"/>
-        </w:rPr>
-        <w:t>maintaining</w:t>
-      </w:r>
-      <w:r>
-        <w:rPr>
-          <w:rFonts w:ascii="Times New Roman" w:hAnsi="Times New Roman" w:eastAsia="Times New Roman" w:cs="Times New Roman"/>
-        </w:rPr>
-        <w:t xml:space="preserve"> institutional records. Traditional methods of recording attendance, such as manual roll calls or paper sign-in sheets, are often time-consuming, prone to human error, and susceptible to fraudulent practices. These conventional approaches can also disrupt valuable instructional time, </w:t>
-      </w:r>
-      <w:r>
-        <w:rPr>
-          <w:rFonts w:ascii="Times New Roman" w:hAnsi="Times New Roman" w:eastAsia="Times New Roman" w:cs="Times New Roman"/>
-        </w:rPr>
-        <w:t>impacting</w:t>
-      </w:r>
-      <w:r>
-        <w:rPr>
-          <w:rFonts w:ascii="Times New Roman" w:hAnsi="Times New Roman" w:eastAsia="Times New Roman" w:cs="Times New Roman"/>
-        </w:rPr>
-        <w:t xml:space="preserve"> both teaching and learning experiences.</w:t>
-      </w:r>
     </w:p>
     <w:p>
       <w:pPr>
@@ -2875,43 +2835,43 @@
         <w:rPr>
           <w:rFonts w:ascii="Times New Roman" w:hAnsi="Times New Roman" w:eastAsia="Times New Roman" w:cs="Times New Roman"/>
         </w:rPr>
-        <w:t xml:space="preserve">In recent years, advancements in technology have paved the way for more efficient and reliable solutions. One such innovation is the use of facial recognition technology, which offers a seamless and automated alternative to traditional attendance tracking methods. Facial recognition systems </w:t>
-      </w:r>
-      <w:r>
-        <w:rPr>
-          <w:rFonts w:ascii="Times New Roman" w:hAnsi="Times New Roman" w:eastAsia="Times New Roman" w:cs="Times New Roman"/>
-        </w:rPr>
-        <w:t>utilize</w:t>
-      </w:r>
-      <w:r>
-        <w:rPr>
-          <w:rFonts w:ascii="Times New Roman" w:hAnsi="Times New Roman" w:eastAsia="Times New Roman" w:cs="Times New Roman"/>
-        </w:rPr>
-        <w:t xml:space="preserve"> sophisticated algorithms to </w:t>
-      </w:r>
-      <w:r>
-        <w:rPr>
-          <w:rFonts w:ascii="Times New Roman" w:hAnsi="Times New Roman" w:eastAsia="Times New Roman" w:cs="Times New Roman"/>
-        </w:rPr>
-        <w:t>identify</w:t>
-      </w:r>
-      <w:r>
-        <w:rPr>
-          <w:rFonts w:ascii="Times New Roman" w:hAnsi="Times New Roman" w:eastAsia="Times New Roman" w:cs="Times New Roman"/>
-        </w:rPr>
-        <w:t xml:space="preserve"> and verify individuals based on their unique facial features, providing a highly </w:t>
-      </w:r>
-      <w:r>
-        <w:rPr>
-          <w:rFonts w:ascii="Times New Roman" w:hAnsi="Times New Roman" w:eastAsia="Times New Roman" w:cs="Times New Roman"/>
-        </w:rPr>
-        <w:t>accurate</w:t>
-      </w:r>
-      <w:r>
-        <w:rPr>
-          <w:rFonts w:ascii="Times New Roman" w:hAnsi="Times New Roman" w:eastAsia="Times New Roman" w:cs="Times New Roman"/>
-        </w:rPr>
-        <w:t xml:space="preserve"> and efficient means of recording attendance.</w:t>
+        <w:t xml:space="preserve">Attendance tracking is a critical aspect of educational administration, playing a significant role in monitoring student participation, ensuring academic compliance, and </w:t>
+      </w:r>
+      <w:r>
+        <w:rPr>
+          <w:rFonts w:ascii="Times New Roman" w:hAnsi="Times New Roman" w:eastAsia="Times New Roman" w:cs="Times New Roman"/>
+        </w:rPr>
+        <w:t>maintaining</w:t>
+      </w:r>
+      <w:r>
+        <w:rPr>
+          <w:rFonts w:ascii="Times New Roman" w:hAnsi="Times New Roman" w:eastAsia="Times New Roman" w:cs="Times New Roman"/>
+        </w:rPr>
+        <w:t xml:space="preserve"> institutional records (Ribeiro-Navarrete et al., 2021). Traditional methods of recording attendance, such as manual roll calls or paper sign-in sheets, are often time-consuming, prone to human error, and susceptible to fraudulent practices (</w:t>
+      </w:r>
+      <w:r>
+        <w:rPr>
+          <w:rFonts w:ascii="Times New Roman" w:hAnsi="Times New Roman" w:eastAsia="Times New Roman" w:cs="Times New Roman"/>
+        </w:rPr>
+        <w:t>Wenjian</w:t>
+      </w:r>
+      <w:r>
+        <w:rPr>
+          <w:rFonts w:ascii="Times New Roman" w:hAnsi="Times New Roman" w:eastAsia="Times New Roman" w:cs="Times New Roman"/>
+        </w:rPr>
+        <w:t xml:space="preserve"> et al., 2020). These conventional approaches can also disrupt valuable instructional time, </w:t>
+      </w:r>
+      <w:r>
+        <w:rPr>
+          <w:rFonts w:ascii="Times New Roman" w:hAnsi="Times New Roman" w:eastAsia="Times New Roman" w:cs="Times New Roman"/>
+        </w:rPr>
+        <w:t>impacting</w:t>
+      </w:r>
+      <w:r>
+        <w:rPr>
+          <w:rFonts w:ascii="Times New Roman" w:hAnsi="Times New Roman" w:eastAsia="Times New Roman" w:cs="Times New Roman"/>
+        </w:rPr>
+        <w:t xml:space="preserve"> both teaching and learning experiences (Chowdhury et al., 2019).</w:t>
       </w:r>
     </w:p>
     <w:p>
@@ -2920,51 +2880,12 @@
         <w:spacing w:before="255" w:after="255" w:line="360" w:lineRule="auto"/>
         <w:ind w:firstLine="720"/>
         <w:jc w:val="both"/>
-        <w:rPr>
-          <w:rFonts w:ascii="Times New Roman" w:hAnsi="Times New Roman" w:eastAsia="Times New Roman" w:cs="Times New Roman"/>
-        </w:rPr>
-      </w:pPr>
-      <w:r>
-        <w:rPr>
-          <w:rFonts w:ascii="Times New Roman" w:hAnsi="Times New Roman" w:eastAsia="Times New Roman" w:cs="Times New Roman"/>
-        </w:rPr>
-        <w:t xml:space="preserve">The Face Recognition Student Attendance System aims to harness the power of this </w:t>
-      </w:r>
-      <w:r>
-        <w:rPr>
-          <w:rFonts w:ascii="Times New Roman" w:hAnsi="Times New Roman" w:eastAsia="Times New Roman" w:cs="Times New Roman"/>
-        </w:rPr>
-        <w:t>cutting-edge</w:t>
-      </w:r>
-      <w:r>
-        <w:rPr>
-          <w:rFonts w:ascii="Times New Roman" w:hAnsi="Times New Roman" w:eastAsia="Times New Roman" w:cs="Times New Roman"/>
-        </w:rPr>
-        <w:t xml:space="preserve"> technology to transform attendance management in educational institutions. By automating the attendance process, the system not only streamlines operations but also enhances data security and accuracy. Real-time attendance reporting and alerts further enable administrators to </w:t>
-      </w:r>
-      <w:r>
-        <w:rPr>
-          <w:rFonts w:ascii="Times New Roman" w:hAnsi="Times New Roman" w:eastAsia="Times New Roman" w:cs="Times New Roman"/>
-        </w:rPr>
-        <w:t>monitor</w:t>
-      </w:r>
-      <w:r>
-        <w:rPr>
-          <w:rFonts w:ascii="Times New Roman" w:hAnsi="Times New Roman" w:eastAsia="Times New Roman" w:cs="Times New Roman"/>
-        </w:rPr>
-        <w:t xml:space="preserve"> student presence, </w:t>
-      </w:r>
-      <w:r>
-        <w:rPr>
-          <w:rFonts w:ascii="Times New Roman" w:hAnsi="Times New Roman" w:eastAsia="Times New Roman" w:cs="Times New Roman"/>
-        </w:rPr>
-        <w:t>identify</w:t>
-      </w:r>
-      <w:r>
-        <w:rPr>
-          <w:rFonts w:ascii="Times New Roman" w:hAnsi="Times New Roman" w:eastAsia="Times New Roman" w:cs="Times New Roman"/>
-        </w:rPr>
-        <w:t xml:space="preserve"> patterns, and address issues promptly.</w:t>
+      </w:pPr>
+      <w:r>
+        <w:rPr>
+          <w:rFonts w:ascii="Times New Roman" w:hAnsi="Times New Roman" w:eastAsia="Times New Roman" w:cs="Times New Roman"/>
+        </w:rPr>
+        <w:t>In recent years, advancements in technology have paved the way for more efficient and reliable solutions. One such innovation is the use of facial recognition technology, which offers a seamless and automated alternative to traditional attendance tracking methods (Jain et al., 2022). Facial recognition systems utilize sophisticated algorithms to identify and verify individuals based on their unique facial features, providing a highly accurate and efficient means of recording attendance (Zhao et al., 2020).</w:t>
       </w:r>
     </w:p>
     <w:p>
@@ -2981,56 +2902,69 @@
         <w:rPr>
           <w:rFonts w:ascii="Times New Roman" w:hAnsi="Times New Roman" w:eastAsia="Times New Roman" w:cs="Times New Roman"/>
         </w:rPr>
-        <w:t xml:space="preserve">This research proposal focuses on the development of a user-friendly, secure, and reliable Face Recognition Student Attendance System. The proposed system will address </w:t>
-      </w:r>
-      <w:r>
-        <w:rPr>
-          <w:rFonts w:ascii="Times New Roman" w:hAnsi="Times New Roman" w:eastAsia="Times New Roman" w:cs="Times New Roman"/>
-        </w:rPr>
-        <w:t>common challenges</w:t>
-      </w:r>
-      <w:r>
-        <w:rPr>
-          <w:rFonts w:ascii="Times New Roman" w:hAnsi="Times New Roman" w:eastAsia="Times New Roman" w:cs="Times New Roman"/>
-        </w:rPr>
-        <w:t xml:space="preserve"> associated with traditional attendance methods, such as time consumption, human error, and fraudulent sign-ins, offering a modern solution that </w:t>
-      </w:r>
-      <w:r>
-        <w:rPr>
-          <w:rFonts w:ascii="Times New Roman" w:hAnsi="Times New Roman" w:eastAsia="Times New Roman" w:cs="Times New Roman"/>
-        </w:rPr>
-        <w:t>benefits</w:t>
-      </w:r>
-      <w:r>
-        <w:rPr>
-          <w:rFonts w:ascii="Times New Roman" w:hAnsi="Times New Roman" w:eastAsia="Times New Roman" w:cs="Times New Roman"/>
-        </w:rPr>
-        <w:t xml:space="preserve"> both students and educators. The following sections will detail the </w:t>
-      </w:r>
-      <w:r>
-        <w:rPr>
-          <w:rFonts w:ascii="Times New Roman" w:hAnsi="Times New Roman" w:eastAsia="Times New Roman" w:cs="Times New Roman"/>
-        </w:rPr>
-        <w:t>objectives</w:t>
-      </w:r>
-      <w:r>
-        <w:rPr>
-          <w:rFonts w:ascii="Times New Roman" w:hAnsi="Times New Roman" w:eastAsia="Times New Roman" w:cs="Times New Roman"/>
-        </w:rPr>
-        <w:t xml:space="preserve">, </w:t>
-      </w:r>
-      <w:r>
-        <w:rPr>
-          <w:rFonts w:ascii="Times New Roman" w:hAnsi="Times New Roman" w:eastAsia="Times New Roman" w:cs="Times New Roman"/>
-        </w:rPr>
-        <w:t>methodology</w:t>
-      </w:r>
-      <w:r>
-        <w:rPr>
-          <w:rFonts w:ascii="Times New Roman" w:hAnsi="Times New Roman" w:eastAsia="Times New Roman" w:cs="Times New Roman"/>
-        </w:rPr>
-        <w:t>, and expected outcomes of this research, providing a comprehensive roadmap for the successful implementation of the system.</w:t>
-      </w:r>
+        <w:t xml:space="preserve">The Face Recognition Student Attendance System aims to harness the power of this </w:t>
+      </w:r>
+      <w:r>
+        <w:rPr>
+          <w:rFonts w:ascii="Times New Roman" w:hAnsi="Times New Roman" w:eastAsia="Times New Roman" w:cs="Times New Roman"/>
+        </w:rPr>
+        <w:t>cutting-edge</w:t>
+      </w:r>
+      <w:r>
+        <w:rPr>
+          <w:rFonts w:ascii="Times New Roman" w:hAnsi="Times New Roman" w:eastAsia="Times New Roman" w:cs="Times New Roman"/>
+        </w:rPr>
+        <w:t xml:space="preserve"> technology to transform attendance management in educational institutions. By automating the attendance process, the system not only streamlines operations but also enhances data security and accuracy (Gupta et al., 2021). Real-time attendance reporting and alerts further enable administrators to </w:t>
+      </w:r>
+      <w:r>
+        <w:rPr>
+          <w:rFonts w:ascii="Times New Roman" w:hAnsi="Times New Roman" w:eastAsia="Times New Roman" w:cs="Times New Roman"/>
+        </w:rPr>
+        <w:t>monitor</w:t>
+      </w:r>
+      <w:r>
+        <w:rPr>
+          <w:rFonts w:ascii="Times New Roman" w:hAnsi="Times New Roman" w:eastAsia="Times New Roman" w:cs="Times New Roman"/>
+        </w:rPr>
+        <w:t xml:space="preserve"> student presence, </w:t>
+      </w:r>
+      <w:r>
+        <w:rPr>
+          <w:rFonts w:ascii="Times New Roman" w:hAnsi="Times New Roman" w:eastAsia="Times New Roman" w:cs="Times New Roman"/>
+        </w:rPr>
+        <w:t>identify</w:t>
+      </w:r>
+      <w:r>
+        <w:rPr>
+          <w:rFonts w:ascii="Times New Roman" w:hAnsi="Times New Roman" w:eastAsia="Times New Roman" w:cs="Times New Roman"/>
+        </w:rPr>
+        <w:t xml:space="preserve"> patterns, and address issues promptly (Li &amp; Lu, 2019).</w:t>
+      </w:r>
+    </w:p>
+    <w:p>
+      <w:pPr>
+        <w:pStyle w:val="Normal"/>
+        <w:spacing w:before="255" w:after="255" w:line="360" w:lineRule="auto"/>
+        <w:ind w:firstLine="720"/>
+        <w:jc w:val="both"/>
+      </w:pPr>
+      <w:r>
+        <w:rPr>
+          <w:rFonts w:ascii="Times New Roman" w:hAnsi="Times New Roman" w:eastAsia="Times New Roman" w:cs="Times New Roman"/>
+        </w:rPr>
+        <w:t>This research proposal focuses on the development of a user-friendly, secure, and reliable Face Recognition Student Attendance System. The proposed system will address common challenges associated with traditional attendance methods, such as time consumption, human error, and fraudulent sign-ins, offering a modern solution that benefits both students and educators. The following sections will detail the objectives, methodology, and expected outcomes of this research, providing a comprehensive roadmap for the successful implementation of the system.</w:t>
+      </w:r>
+    </w:p>
+    <w:p>
+      <w:pPr>
+        <w:pStyle w:val="Normal"/>
+        <w:spacing w:before="255" w:after="255" w:line="360" w:lineRule="auto"/>
+        <w:ind w:firstLine="720"/>
+        <w:jc w:val="both"/>
+        <w:rPr>
+          <w:rFonts w:ascii="Times New Roman" w:hAnsi="Times New Roman" w:eastAsia="Times New Roman" w:cs="Times New Roman"/>
+        </w:rPr>
+      </w:pPr>
     </w:p>
     <w:p>
       <w:pPr>
@@ -3137,14 +3071,14 @@
         </w:rPr>
         <w:t xml:space="preserve">Businesses often struggle with limited resources to manage software development projects, leading to missed opportunities and inefficiencies (Bryman, 2020). Concurrently, freelancers face challenges such as inconsistent work, delayed payments, and difficulties in finding clients who match their skill sets (Bryman, 2020). According to a survey by Upwork, 7.3 million Ghanaians freelanced in 2019, contributing over </w:t>
       </w:r>
-      <w:bookmarkStart w:name="_Int_EefbY51A" w:id="352441343"/>
+      <w:bookmarkStart w:name="_Int_vxHCdGiB" w:id="1266848031"/>
       <w:r>
         <w:rPr>
           <w:rFonts w:ascii="Times New Roman" w:hAnsi="Times New Roman" w:eastAsia="Times New Roman" w:cs="Times New Roman"/>
         </w:rPr>
         <w:t>$1 trillion</w:t>
       </w:r>
-      <w:bookmarkEnd w:id="352441343"/>
+      <w:bookmarkEnd w:id="1266848031"/>
       <w:r>
         <w:rPr>
           <w:rFonts w:ascii="Times New Roman" w:hAnsi="Times New Roman" w:eastAsia="Times New Roman" w:cs="Times New Roman"/>
@@ -7309,6 +7243,7 @@
         </w:rPr>
         <w:t xml:space="preserve"> valuable insights into the challenges and opportunities within this sector. Studies have highlighted several key issues faced by businesses and freelancers when using existing platforms. For instance, Shevchuk &amp; Trebor (2023) discuss the </w:t>
       </w:r>
+      <w:bookmarkStart w:name="_Int_vTMTpjE6" w:id="1432443477"/>
       <w:r>
         <w:rPr>
           <w:rFonts w:ascii="Times New Roman" w:hAnsi="Times New Roman" w:eastAsia="Times New Roman" w:cs="Times New Roman"/>
@@ -7326,6 +7261,7 @@
         </w:rPr>
         <w:t>high costs</w:t>
       </w:r>
+      <w:bookmarkEnd w:id="1432443477"/>
       <w:r>
         <w:rPr>
           <w:rFonts w:ascii="Times New Roman" w:hAnsi="Times New Roman" w:eastAsia="Times New Roman" w:cs="Times New Roman"/>
@@ -7449,6 +7385,7 @@
         </w:rPr>
         <w:t xml:space="preserve">" report by Upwork (2024) provides a comprehensive overview of the freelance workforce, noting the </w:t>
       </w:r>
+      <w:bookmarkStart w:name="_Int_6FaUSVQo" w:id="704209589"/>
       <w:r>
         <w:rPr>
           <w:rFonts w:ascii="Times New Roman" w:hAnsi="Times New Roman" w:eastAsia="Times New Roman" w:cs="Times New Roman"/>
@@ -7466,6 +7403,7 @@
         </w:rPr>
         <w:t>significant portion</w:t>
       </w:r>
+      <w:bookmarkEnd w:id="704209589"/>
       <w:r>
         <w:rPr>
           <w:rFonts w:ascii="Times New Roman" w:hAnsi="Times New Roman" w:eastAsia="Times New Roman" w:cs="Times New Roman"/>
@@ -8382,12 +8320,14 @@
         </w:rPr>
         <w:t xml:space="preserve"> </w:t>
       </w:r>
+      <w:bookmarkStart w:name="_Int_PzkKxCuB" w:id="1085048389"/>
       <w:r>
         <w:rPr>
           <w:rFonts w:ascii="Times New Roman" w:hAnsi="Times New Roman" w:eastAsia="Times New Roman" w:cs="Times New Roman"/>
         </w:rPr>
         <w:t>high standards</w:t>
       </w:r>
+      <w:bookmarkEnd w:id="1085048389"/>
       <w:r>
         <w:rPr>
           <w:rFonts w:ascii="Times New Roman" w:hAnsi="Times New Roman" w:eastAsia="Times New Roman" w:cs="Times New Roman"/>
@@ -20600,7 +20540,6 @@
         </w:rPr>
         <w:t xml:space="preserve">Setting a minimum age of 18 years ensures that users are legally adults, capable of </w:t>
       </w:r>
-      <w:bookmarkStart w:name="_Int_hEP1vFjg" w:id="1863967948"/>
       <w:r>
         <w:rPr>
           <w:rFonts w:ascii="Times New Roman" w:hAnsi="Times New Roman" w:eastAsia="Times New Roman" w:cs="Times New Roman"/>
@@ -20611,7 +20550,6 @@
         </w:rPr>
         <w:t>entering into</w:t>
       </w:r>
-      <w:bookmarkEnd w:id="1863967948"/>
       <w:r>
         <w:rPr>
           <w:rFonts w:ascii="Times New Roman" w:hAnsi="Times New Roman" w:eastAsia="Times New Roman" w:cs="Times New Roman"/>
@@ -21879,16 +21817,19 @@
     <int2:textHash int2:hashCode="+FJspihNCzukBS" int2:id="sryAMS1s">
       <int2:state int2:type="AugLoop_Text_Critique" int2:value="Rejected"/>
     </int2:textHash>
-    <int2:bookmark int2:bookmarkName="_Int_6wcpV1TI" int2:invalidationBookmarkName="" int2:hashCode="bLvHSCZGQuSOGZ" int2:id="fQRGAHQ9">
+    <int2:bookmark int2:bookmarkName="_Int_vxHCdGiB" int2:invalidationBookmarkName="" int2:hashCode="LZoFyXkal+C7LZ" int2:id="B0Du6mEZ">
       <int2:state int2:type="AugLoop_Text_Critique" int2:value="Rejected"/>
     </int2:bookmark>
-    <int2:bookmark int2:bookmarkName="_Int_K26AhxDE" int2:invalidationBookmarkName="" int2:hashCode="bLvHSCZGQuSOGZ" int2:id="Zlh6MjuN">
+    <int2:bookmark int2:bookmarkName="_Int_zHD6Czon" int2:invalidationBookmarkName="" int2:hashCode="bLvHSCZGQuSOGZ" int2:id="W41cKTmL">
       <int2:state int2:type="AugLoop_Text_Critique" int2:value="Rejected"/>
     </int2:bookmark>
-    <int2:bookmark int2:bookmarkName="_Int_EefbY51A" int2:invalidationBookmarkName="" int2:hashCode="LZoFyXkal+C7LZ" int2:id="nJ7ZQhVd">
+    <int2:bookmark int2:bookmarkName="_Int_PzkKxCuB" int2:invalidationBookmarkName="" int2:hashCode="30HHAZnkc4RXWk" int2:id="efNU9gWP">
       <int2:state int2:type="AugLoop_Text_Critique" int2:value="Rejected"/>
     </int2:bookmark>
-    <int2:bookmark int2:bookmarkName="_Int_hEP1vFjg" int2:invalidationBookmarkName="" int2:hashCode="tT1uVp+8Dgu/uG" int2:id="KoA1URfV">
+    <int2:bookmark int2:bookmarkName="_Int_6FaUSVQo" int2:invalidationBookmarkName="" int2:hashCode="epOk9vhmYpyfhg" int2:id="rUseKPHm">
+      <int2:state int2:type="AugLoop_Text_Critique" int2:value="Rejected"/>
+    </int2:bookmark>
+    <int2:bookmark int2:bookmarkName="_Int_vTMTpjE6" int2:invalidationBookmarkName="" int2:hashCode="nhm9j56nLJPHE6" int2:id="gvdMcQff">
       <int2:state int2:type="AugLoop_Text_Critique" int2:value="Rejected"/>
     </int2:bookmark>
   </int2:observations>

</xml_diff>